<commit_message>
senior year course and resume updates
</commit_message>
<xml_diff>
--- a/assets/E_Grow_Resume.docx
+++ b/assets/E_Grow_Resume.docx
@@ -1,6 +1,6 @@
 
 <file path=word/document.xml><?xml version="1.0" encoding="utf-8"?>
-<w:document xmlns:wpc="http://schemas.microsoft.com/office/word/2010/wordprocessingCanvas" xmlns:cx="http://schemas.microsoft.com/office/drawing/2014/chartex" xmlns:cx1="http://schemas.microsoft.com/office/drawing/2015/9/8/chartex" xmlns:cx2="http://schemas.microsoft.com/office/drawing/2015/10/21/chartex" xmlns:cx3="http://schemas.microsoft.com/office/drawing/2016/5/9/chartex" xmlns:cx4="http://schemas.microsoft.com/office/drawing/2016/5/10/chartex" xmlns:cx5="http://schemas.microsoft.com/office/drawing/2016/5/11/chartex" xmlns:cx6="http://schemas.microsoft.com/office/drawing/2016/5/12/chartex" xmlns:cx7="http://schemas.microsoft.com/office/drawing/2016/5/13/chartex" xmlns:cx8="http://schemas.microsoft.com/office/drawing/2016/5/14/chartex" xmlns:mc="http://schemas.openxmlformats.org/markup-compatibility/2006" xmlns:aink="http://schemas.microsoft.com/office/drawing/2016/ink" xmlns:am3d="http://schemas.microsoft.com/office/drawing/2017/model3d" xmlns:o="urn:schemas-microsoft-com:office:office" xmlns:r="http://schemas.openxmlformats.org/officeDocument/2006/relationships" xmlns:m="http://schemas.openxmlformats.org/officeDocument/2006/math" xmlns:v="urn:schemas-microsoft-com:vml" xmlns:wp14="http://schemas.microsoft.com/office/word/2010/wordprocessingDrawing" xmlns:wp="http://schemas.openxmlformats.org/drawingml/2006/wordprocessingDrawing" xmlns:w10="urn:schemas-microsoft-com:office:word" xmlns:w="http://schemas.openxmlformats.org/wordprocessingml/2006/main" xmlns:w14="http://schemas.microsoft.com/office/word/2010/wordml" xmlns:w15="http://schemas.microsoft.com/office/word/2012/wordml" xmlns:w16cex="http://schemas.microsoft.com/office/word/2018/wordml/cex" xmlns:w16cid="http://schemas.microsoft.com/office/word/2016/wordml/cid" xmlns:w16="http://schemas.microsoft.com/office/word/2018/wordml" xmlns:w16se="http://schemas.microsoft.com/office/word/2015/wordml/symex" xmlns:wpg="http://schemas.microsoft.com/office/word/2010/wordprocessingGroup" xmlns:wpi="http://schemas.microsoft.com/office/word/2010/wordprocessingInk" xmlns:wne="http://schemas.microsoft.com/office/word/2006/wordml" xmlns:wps="http://schemas.microsoft.com/office/word/2010/wordprocessingShape" mc:Ignorable="w14 w15 w16se w16cid w16 w16cex wp14">
+<w:document xmlns:wpc="http://schemas.microsoft.com/office/word/2010/wordprocessingCanvas" xmlns:cx="http://schemas.microsoft.com/office/drawing/2014/chartex" xmlns:cx1="http://schemas.microsoft.com/office/drawing/2015/9/8/chartex" xmlns:cx2="http://schemas.microsoft.com/office/drawing/2015/10/21/chartex" xmlns:cx3="http://schemas.microsoft.com/office/drawing/2016/5/9/chartex" xmlns:cx4="http://schemas.microsoft.com/office/drawing/2016/5/10/chartex" xmlns:cx5="http://schemas.microsoft.com/office/drawing/2016/5/11/chartex" xmlns:cx6="http://schemas.microsoft.com/office/drawing/2016/5/12/chartex" xmlns:cx7="http://schemas.microsoft.com/office/drawing/2016/5/13/chartex" xmlns:cx8="http://schemas.microsoft.com/office/drawing/2016/5/14/chartex" xmlns:mc="http://schemas.openxmlformats.org/markup-compatibility/2006" xmlns:aink="http://schemas.microsoft.com/office/drawing/2016/ink" xmlns:am3d="http://schemas.microsoft.com/office/drawing/2017/model3d" xmlns:o="urn:schemas-microsoft-com:office:office" xmlns:r="http://schemas.openxmlformats.org/officeDocument/2006/relationships" xmlns:m="http://schemas.openxmlformats.org/officeDocument/2006/math" xmlns:v="urn:schemas-microsoft-com:vml" xmlns:wp14="http://schemas.microsoft.com/office/word/2010/wordprocessingDrawing" xmlns:wp="http://schemas.openxmlformats.org/drawingml/2006/wordprocessingDrawing" xmlns:w10="urn:schemas-microsoft-com:office:word" xmlns:w="http://schemas.openxmlformats.org/wordprocessingml/2006/main" xmlns:w14="http://schemas.microsoft.com/office/word/2010/wordml" xmlns:w15="http://schemas.microsoft.com/office/word/2012/wordml" xmlns:w16cex="http://schemas.microsoft.com/office/word/2018/wordml/cex" xmlns:w16cid="http://schemas.microsoft.com/office/word/2016/wordml/cid" xmlns:w16="http://schemas.microsoft.com/office/word/2018/wordml" xmlns:w16sdtdh="http://schemas.microsoft.com/office/word/2020/wordml/sdtdatahash" xmlns:w16se="http://schemas.microsoft.com/office/word/2015/wordml/symex" xmlns:wpg="http://schemas.microsoft.com/office/word/2010/wordprocessingGroup" xmlns:wpi="http://schemas.microsoft.com/office/word/2010/wordprocessingInk" xmlns:wne="http://schemas.microsoft.com/office/word/2006/wordml" xmlns:wps="http://schemas.microsoft.com/office/word/2010/wordprocessingShape" mc:Ignorable="w14 w15 w16se w16cid w16 w16cex w16sdtdh wp14">
   <w:body>
     <w:p>
       <w:pPr>
@@ -15,7 +15,7 @@
           <w:tab w:val="left" w:pos="3600"/>
           <w:tab w:val="right" w:pos="10800"/>
         </w:tabs>
-        <w:spacing w:after="0" w:line="240" w:lineRule="auto"/>
+        <w:spacing w:after="0" w:line="276" w:lineRule="auto"/>
         <w:rPr>
           <w:rFonts w:ascii="Times New Roman" w:eastAsia="Times New Roman" w:hAnsi="Times New Roman" w:cs="Times New Roman"/>
           <w:b/>
@@ -119,7 +119,7 @@
         <w:tabs>
           <w:tab w:val="right" w:pos="10800"/>
         </w:tabs>
-        <w:spacing w:after="0" w:line="240" w:lineRule="auto"/>
+        <w:spacing w:after="0" w:line="276" w:lineRule="auto"/>
         <w:rPr>
           <w:rFonts w:ascii="Times New Roman" w:eastAsia="Times New Roman" w:hAnsi="Times New Roman" w:cs="Times New Roman"/>
           <w:b/>
@@ -189,13 +189,37 @@
         <w:rPr>
           <w:rFonts w:ascii="Times New Roman" w:eastAsia="Times New Roman" w:hAnsi="Times New Roman" w:cs="Times New Roman"/>
         </w:rPr>
-        <w:t xml:space="preserve">JavaScript, HTML, </w:t>
-      </w:r>
-      <w:r>
-        <w:rPr>
-          <w:rFonts w:ascii="Times New Roman" w:eastAsia="Times New Roman" w:hAnsi="Times New Roman" w:cs="Times New Roman"/>
-        </w:rPr>
-        <w:t xml:space="preserve">XML, </w:t>
+        <w:t>JavaScript, HTML,</w:t>
+      </w:r>
+      <w:r>
+        <w:rPr>
+          <w:rFonts w:ascii="Times New Roman" w:eastAsia="Times New Roman" w:hAnsi="Times New Roman" w:cs="Times New Roman"/>
+        </w:rPr>
+        <w:t xml:space="preserve"> CSS, </w:t>
+      </w:r>
+      <w:r>
+        <w:rPr>
+          <w:rFonts w:ascii="Times New Roman" w:eastAsia="Times New Roman" w:hAnsi="Times New Roman" w:cs="Times New Roman"/>
+        </w:rPr>
+        <w:t xml:space="preserve"> </w:t>
+      </w:r>
+      <w:r>
+        <w:rPr>
+          <w:rFonts w:ascii="Times New Roman" w:eastAsia="Times New Roman" w:hAnsi="Times New Roman" w:cs="Times New Roman"/>
+        </w:rPr>
+        <w:t>XML,</w:t>
+      </w:r>
+      <w:r>
+        <w:rPr>
+          <w:rFonts w:ascii="Times New Roman" w:eastAsia="Times New Roman" w:hAnsi="Times New Roman" w:cs="Times New Roman"/>
+        </w:rPr>
+        <w:t xml:space="preserve"> Flutter, Dart,</w:t>
+      </w:r>
+      <w:r>
+        <w:rPr>
+          <w:rFonts w:ascii="Times New Roman" w:eastAsia="Times New Roman" w:hAnsi="Times New Roman" w:cs="Times New Roman"/>
+        </w:rPr>
+        <w:t xml:space="preserve"> </w:t>
       </w:r>
       <w:r>
         <w:rPr>
@@ -276,20 +300,6 @@
           <w:rFonts w:ascii="Times New Roman" w:eastAsia="Times New Roman" w:hAnsi="Times New Roman" w:cs="Times New Roman"/>
         </w:rPr>
         <w:t>, Quartus</w:t>
-      </w:r>
-    </w:p>
-    <w:p>
-      <w:pPr>
-        <w:spacing w:after="0" w:line="240" w:lineRule="auto"/>
-        <w:rPr>
-          <w:rFonts w:ascii="Times New Roman" w:eastAsia="Times New Roman" w:hAnsi="Times New Roman" w:cs="Times New Roman"/>
-        </w:rPr>
-      </w:pPr>
-      <w:r>
-        <w:rPr>
-          <w:rFonts w:ascii="Times New Roman" w:eastAsia="Times New Roman" w:hAnsi="Times New Roman" w:cs="Times New Roman"/>
-        </w:rPr>
-        <w:t>Protocols and Schemes: RSA Encryption, ElGamal Encryption, I2C communication, SPI communication</w:t>
       </w:r>
     </w:p>
     <w:p>
@@ -297,7 +307,7 @@
         <w:pBdr>
           <w:bottom w:val="single" w:sz="6" w:space="1" w:color="000000"/>
         </w:pBdr>
-        <w:spacing w:after="0" w:line="240" w:lineRule="auto"/>
+        <w:spacing w:after="0" w:line="276" w:lineRule="auto"/>
         <w:rPr>
           <w:rFonts w:ascii="Times New Roman" w:eastAsia="Times New Roman" w:hAnsi="Times New Roman" w:cs="Times New Roman"/>
           <w:b/>
@@ -328,6 +338,118 @@
         <w:rPr>
           <w:rFonts w:ascii="Times New Roman" w:eastAsia="Times New Roman" w:hAnsi="Times New Roman" w:cs="Times New Roman"/>
         </w:rPr>
+        <w:t>Microsoft Software Engineer Intern</w:t>
+      </w:r>
+      <w:r>
+        <w:rPr>
+          <w:rFonts w:ascii="Times New Roman" w:eastAsia="Times New Roman" w:hAnsi="Times New Roman" w:cs="Times New Roman"/>
+        </w:rPr>
+        <w:t>, Redmond, WA</w:t>
+      </w:r>
+      <w:r>
+        <w:rPr>
+          <w:rFonts w:ascii="Times New Roman" w:eastAsia="Times New Roman" w:hAnsi="Times New Roman" w:cs="Times New Roman"/>
+        </w:rPr>
+        <w:tab/>
+        <w:t xml:space="preserve">May 2021 </w:t>
+      </w:r>
+      <w:r>
+        <w:rPr>
+          <w:rFonts w:ascii="Times New Roman" w:eastAsia="Times New Roman" w:hAnsi="Times New Roman" w:cs="Times New Roman"/>
+        </w:rPr>
+        <w:t>–</w:t>
+      </w:r>
+      <w:r>
+        <w:rPr>
+          <w:rFonts w:ascii="Times New Roman" w:eastAsia="Times New Roman" w:hAnsi="Times New Roman" w:cs="Times New Roman"/>
+        </w:rPr>
+        <w:t xml:space="preserve"> A</w:t>
+      </w:r>
+      <w:r>
+        <w:rPr>
+          <w:rFonts w:ascii="Times New Roman" w:eastAsia="Times New Roman" w:hAnsi="Times New Roman" w:cs="Times New Roman"/>
+        </w:rPr>
+        <w:t>ugust 2021</w:t>
+      </w:r>
+    </w:p>
+    <w:p>
+      <w:pPr>
+        <w:pStyle w:val="ListParagraph"/>
+        <w:numPr>
+          <w:ilvl w:val="0"/>
+          <w:numId w:val="9"/>
+        </w:numPr>
+        <w:tabs>
+          <w:tab w:val="left" w:pos="720"/>
+          <w:tab w:val="left" w:pos="1440"/>
+          <w:tab w:val="left" w:pos="2160"/>
+          <w:tab w:val="right" w:pos="10800"/>
+        </w:tabs>
+        <w:spacing w:after="0" w:line="240" w:lineRule="auto"/>
+        <w:rPr>
+          <w:rFonts w:ascii="Times New Roman" w:eastAsia="Times New Roman" w:hAnsi="Times New Roman" w:cs="Times New Roman"/>
+        </w:rPr>
+      </w:pPr>
+      <w:r>
+        <w:rPr>
+          <w:rFonts w:ascii="Times New Roman" w:eastAsia="Times New Roman" w:hAnsi="Times New Roman" w:cs="Times New Roman"/>
+        </w:rPr>
+        <w:t>Collaborat</w:t>
+      </w:r>
+      <w:r>
+        <w:rPr>
+          <w:rFonts w:ascii="Times New Roman" w:eastAsia="Times New Roman" w:hAnsi="Times New Roman" w:cs="Times New Roman"/>
+        </w:rPr>
+        <w:t>ed</w:t>
+      </w:r>
+      <w:r>
+        <w:rPr>
+          <w:rFonts w:ascii="Times New Roman" w:eastAsia="Times New Roman" w:hAnsi="Times New Roman" w:cs="Times New Roman"/>
+        </w:rPr>
+        <w:t xml:space="preserve"> with Outlook Web and Win32 teams to bring new, accessibl</w:t>
+      </w:r>
+      <w:r>
+        <w:rPr>
+          <w:rFonts w:ascii="Times New Roman" w:eastAsia="Times New Roman" w:hAnsi="Times New Roman" w:cs="Times New Roman"/>
+        </w:rPr>
+        <w:t>e</w:t>
+      </w:r>
+      <w:r>
+        <w:rPr>
+          <w:rFonts w:ascii="Times New Roman" w:eastAsia="Times New Roman" w:hAnsi="Times New Roman" w:cs="Times New Roman"/>
+        </w:rPr>
+        <w:t>, web-based</w:t>
+      </w:r>
+      <w:r>
+        <w:rPr>
+          <w:rFonts w:ascii="Times New Roman" w:eastAsia="Times New Roman" w:hAnsi="Times New Roman" w:cs="Times New Roman"/>
+        </w:rPr>
+        <w:t xml:space="preserve"> features to the user experience</w:t>
+      </w:r>
+      <w:r>
+        <w:rPr>
+          <w:rFonts w:ascii="Times New Roman" w:eastAsia="Times New Roman" w:hAnsi="Times New Roman" w:cs="Times New Roman"/>
+        </w:rPr>
+        <w:t>. I will be returning to this team after graduating in the spring of 2022.</w:t>
+      </w:r>
+    </w:p>
+    <w:p>
+      <w:pPr>
+        <w:tabs>
+          <w:tab w:val="left" w:pos="720"/>
+          <w:tab w:val="left" w:pos="1440"/>
+          <w:tab w:val="left" w:pos="2160"/>
+          <w:tab w:val="right" w:pos="10800"/>
+        </w:tabs>
+        <w:spacing w:after="0" w:line="240" w:lineRule="auto"/>
+        <w:rPr>
+          <w:rFonts w:ascii="Times New Roman" w:eastAsia="Times New Roman" w:hAnsi="Times New Roman" w:cs="Times New Roman"/>
+        </w:rPr>
+      </w:pPr>
+      <w:r>
+        <w:rPr>
+          <w:rFonts w:ascii="Times New Roman" w:eastAsia="Times New Roman" w:hAnsi="Times New Roman" w:cs="Times New Roman"/>
+        </w:rPr>
         <w:t xml:space="preserve">Microsoft </w:t>
       </w:r>
       <w:r>
@@ -347,12 +469,6 @@
           <w:rFonts w:ascii="Times New Roman" w:eastAsia="Times New Roman" w:hAnsi="Times New Roman" w:cs="Times New Roman"/>
         </w:rPr>
         <w:t xml:space="preserve"> Intern</w:t>
-      </w:r>
-      <w:r>
-        <w:rPr>
-          <w:rFonts w:ascii="Times New Roman" w:eastAsia="Times New Roman" w:hAnsi="Times New Roman" w:cs="Times New Roman"/>
-        </w:rPr>
-        <w:t>, Virtual Experience</w:t>
       </w:r>
       <w:r>
         <w:rPr>
@@ -403,7 +519,19 @@
         <w:rPr>
           <w:rFonts w:ascii="Times New Roman" w:eastAsia="Times New Roman" w:hAnsi="Times New Roman" w:cs="Times New Roman"/>
         </w:rPr>
-        <w:t xml:space="preserve"> with interns, Software Engineers, Program Managers, and Engineering Managers on the Outlook Desktop team to</w:t>
+        <w:t xml:space="preserve"> with interns, Software Engineers, Program Managers, and Engineering Managers on the Outlook </w:t>
+      </w:r>
+      <w:r>
+        <w:rPr>
+          <w:rFonts w:ascii="Times New Roman" w:eastAsia="Times New Roman" w:hAnsi="Times New Roman" w:cs="Times New Roman"/>
+        </w:rPr>
+        <w:t>Win32</w:t>
+      </w:r>
+      <w:r>
+        <w:rPr>
+          <w:rFonts w:ascii="Times New Roman" w:eastAsia="Times New Roman" w:hAnsi="Times New Roman" w:cs="Times New Roman"/>
+        </w:rPr>
+        <w:t xml:space="preserve"> team to</w:t>
       </w:r>
       <w:r>
         <w:rPr>
@@ -416,7 +544,6 @@
       <w:pPr>
         <w:tabs>
           <w:tab w:val="left" w:pos="720"/>
-          <w:tab w:val="left" w:pos="1440"/>
           <w:tab w:val="left" w:pos="2160"/>
           <w:tab w:val="right" w:pos="10800"/>
         </w:tabs>
@@ -429,32 +556,77 @@
         <w:rPr>
           <w:rFonts w:ascii="Times New Roman" w:eastAsia="Times New Roman" w:hAnsi="Times New Roman" w:cs="Times New Roman"/>
         </w:rPr>
-        <w:t xml:space="preserve">Tapia Celebration of Diversity in Computing Conference, </w:t>
-      </w:r>
-      <w:r>
-        <w:rPr>
-          <w:rFonts w:ascii="Times New Roman" w:eastAsia="Times New Roman" w:hAnsi="Times New Roman" w:cs="Times New Roman"/>
+        <w:t>Robotic Football Club, Code Team Member</w:t>
+      </w:r>
+      <w:r>
+        <w:rPr>
+          <w:rFonts w:ascii="Times New Roman" w:eastAsia="Times New Roman" w:hAnsi="Times New Roman" w:cs="Times New Roman"/>
+        </w:rPr>
+        <w:t>,  Notre Dame, IN</w:t>
+      </w:r>
+      <w:r>
+        <w:rPr>
+          <w:rFonts w:ascii="Times New Roman" w:eastAsia="Times New Roman" w:hAnsi="Times New Roman" w:cs="Times New Roman"/>
+        </w:rPr>
+        <w:tab/>
+      </w:r>
+      <w:r>
+        <w:rPr>
+          <w:rFonts w:ascii="Times New Roman" w:eastAsia="Times New Roman" w:hAnsi="Times New Roman" w:cs="Times New Roman"/>
+        </w:rPr>
+        <w:t>November</w:t>
+      </w:r>
+      <w:r>
+        <w:rPr>
+          <w:rFonts w:ascii="Times New Roman" w:eastAsia="Times New Roman" w:hAnsi="Times New Roman" w:cs="Times New Roman"/>
+        </w:rPr>
+        <w:t xml:space="preserve"> 2018 – Present</w:t>
+      </w:r>
+    </w:p>
+    <w:p>
+      <w:pPr>
+        <w:tabs>
+          <w:tab w:val="left" w:pos="720"/>
+          <w:tab w:val="left" w:pos="2160"/>
+          <w:tab w:val="right" w:pos="10800"/>
+        </w:tabs>
+        <w:spacing w:after="0" w:line="240" w:lineRule="auto"/>
+        <w:rPr>
+          <w:rFonts w:ascii="Times New Roman" w:eastAsia="Times New Roman" w:hAnsi="Times New Roman" w:cs="Times New Roman"/>
+          <w:i/>
           <w:iCs/>
         </w:rPr>
-        <w:t>San Diego, CA</w:t>
-      </w:r>
-      <w:r>
-        <w:rPr>
-          <w:rFonts w:ascii="Times New Roman" w:eastAsia="Times New Roman" w:hAnsi="Times New Roman" w:cs="Times New Roman"/>
+      </w:pPr>
+      <w:r>
+        <w:rPr>
+          <w:rFonts w:ascii="Times New Roman" w:eastAsia="Times New Roman" w:hAnsi="Times New Roman" w:cs="Times New Roman"/>
+        </w:rPr>
+        <w:t xml:space="preserve">       </w:t>
+      </w:r>
+      <w:r>
+        <w:rPr>
+          <w:rFonts w:ascii="Times New Roman" w:eastAsia="Times New Roman" w:hAnsi="Times New Roman" w:cs="Times New Roman"/>
+          <w:i/>
+          <w:iCs/>
+        </w:rPr>
+        <w:t>Code Team Lead</w:t>
+      </w:r>
+      <w:r>
+        <w:rPr>
+          <w:rFonts w:ascii="Times New Roman" w:eastAsia="Times New Roman" w:hAnsi="Times New Roman" w:cs="Times New Roman"/>
+          <w:i/>
+          <w:iCs/>
         </w:rPr>
         <w:tab/>
       </w:r>
       <w:r>
         <w:rPr>
           <w:rFonts w:ascii="Times New Roman" w:eastAsia="Times New Roman" w:hAnsi="Times New Roman" w:cs="Times New Roman"/>
-        </w:rPr>
-        <w:t xml:space="preserve">September </w:t>
-      </w:r>
-      <w:r>
-        <w:rPr>
-          <w:rFonts w:ascii="Times New Roman" w:eastAsia="Times New Roman" w:hAnsi="Times New Roman" w:cs="Times New Roman"/>
-        </w:rPr>
-        <w:t>2019</w:t>
+          <w:i/>
+          <w:iCs/>
+        </w:rPr>
+        <w:tab/>
+        <w:t>May 2021 – Present</w:t>
       </w:r>
     </w:p>
     <w:p>
@@ -478,58 +650,63 @@
         <w:rPr>
           <w:rFonts w:ascii="Times New Roman" w:eastAsia="Times New Roman" w:hAnsi="Times New Roman" w:cs="Times New Roman"/>
         </w:rPr>
-        <w:t>Selected from a pool of applicants from the Computer Science Department to participate in the 2019 Tapia Conference and engaged with industry leaders through professional development workshops and technical panels</w:t>
+        <w:t>Managing</w:t>
+      </w:r>
+      <w:r>
+        <w:rPr>
+          <w:rFonts w:ascii="Times New Roman" w:eastAsia="Times New Roman" w:hAnsi="Times New Roman" w:cs="Times New Roman"/>
+        </w:rPr>
+        <w:t xml:space="preserve"> </w:t>
+      </w:r>
+      <w:r>
+        <w:rPr>
+          <w:rFonts w:ascii="Times New Roman" w:eastAsia="Times New Roman" w:hAnsi="Times New Roman" w:cs="Times New Roman"/>
+        </w:rPr>
+        <w:t xml:space="preserve">a group of approximately 20 </w:t>
+      </w:r>
+      <w:r>
+        <w:rPr>
+          <w:rFonts w:ascii="Times New Roman" w:eastAsia="Times New Roman" w:hAnsi="Times New Roman" w:cs="Times New Roman"/>
+        </w:rPr>
+        <w:t>computer scientists and engineers</w:t>
+      </w:r>
+      <w:r>
+        <w:rPr>
+          <w:rFonts w:ascii="Times New Roman" w:eastAsia="Times New Roman" w:hAnsi="Times New Roman" w:cs="Times New Roman"/>
+        </w:rPr>
+        <w:t xml:space="preserve"> </w:t>
+      </w:r>
+      <w:r>
+        <w:rPr>
+          <w:rFonts w:ascii="Times New Roman" w:eastAsia="Times New Roman" w:hAnsi="Times New Roman" w:cs="Times New Roman"/>
+        </w:rPr>
+        <w:t>to support</w:t>
+      </w:r>
+      <w:r>
+        <w:rPr>
+          <w:rFonts w:ascii="Times New Roman" w:eastAsia="Times New Roman" w:hAnsi="Times New Roman" w:cs="Times New Roman"/>
+        </w:rPr>
+        <w:t xml:space="preserve"> the various software </w:t>
+      </w:r>
+      <w:r>
+        <w:rPr>
+          <w:rFonts w:ascii="Times New Roman" w:eastAsia="Times New Roman" w:hAnsi="Times New Roman" w:cs="Times New Roman"/>
+        </w:rPr>
+        <w:t>development</w:t>
+      </w:r>
+      <w:r>
+        <w:rPr>
+          <w:rFonts w:ascii="Times New Roman" w:eastAsia="Times New Roman" w:hAnsi="Times New Roman" w:cs="Times New Roman"/>
+        </w:rPr>
+        <w:t xml:space="preserve"> projects throughout the club</w:t>
       </w:r>
     </w:p>
     <w:p>
       <w:pPr>
         <w:tabs>
-          <w:tab w:val="left" w:pos="720"/>
-          <w:tab w:val="left" w:pos="2160"/>
           <w:tab w:val="right" w:pos="10800"/>
         </w:tabs>
         <w:spacing w:after="0" w:line="240" w:lineRule="auto"/>
-        <w:rPr>
-          <w:rFonts w:ascii="Times New Roman" w:eastAsia="Times New Roman" w:hAnsi="Times New Roman" w:cs="Times New Roman"/>
-        </w:rPr>
-      </w:pPr>
-      <w:r>
-        <w:rPr>
-          <w:rFonts w:ascii="Times New Roman" w:eastAsia="Times New Roman" w:hAnsi="Times New Roman" w:cs="Times New Roman"/>
-        </w:rPr>
-        <w:t>Robotic Football Club, Code Team Member</w:t>
-      </w:r>
-      <w:r>
-        <w:rPr>
-          <w:rFonts w:ascii="Times New Roman" w:eastAsia="Times New Roman" w:hAnsi="Times New Roman" w:cs="Times New Roman"/>
-        </w:rPr>
-        <w:t>,  Notre Dame, IN</w:t>
-      </w:r>
-      <w:r>
-        <w:rPr>
-          <w:rFonts w:ascii="Times New Roman" w:eastAsia="Times New Roman" w:hAnsi="Times New Roman" w:cs="Times New Roman"/>
-        </w:rPr>
-        <w:tab/>
-      </w:r>
-      <w:r>
-        <w:rPr>
-          <w:rFonts w:ascii="Times New Roman" w:eastAsia="Times New Roman" w:hAnsi="Times New Roman" w:cs="Times New Roman"/>
-        </w:rPr>
-        <w:t>November</w:t>
-      </w:r>
-      <w:r>
-        <w:rPr>
-          <w:rFonts w:ascii="Times New Roman" w:eastAsia="Times New Roman" w:hAnsi="Times New Roman" w:cs="Times New Roman"/>
-        </w:rPr>
-        <w:t xml:space="preserve"> 2018 – Present</w:t>
-      </w:r>
-    </w:p>
-    <w:p>
-      <w:pPr>
-        <w:tabs>
-          <w:tab w:val="right" w:pos="10800"/>
-        </w:tabs>
-        <w:spacing w:after="0" w:line="276" w:lineRule="auto"/>
         <w:ind w:left="720" w:hanging="360"/>
         <w:rPr>
           <w:rFonts w:ascii="Times New Roman" w:eastAsia="Times New Roman" w:hAnsi="Times New Roman" w:cs="Times New Roman"/>
@@ -584,7 +761,7 @@
           <w:i/>
           <w:iCs/>
         </w:rPr>
-        <w:t>Present</w:t>
+        <w:t>May 2021</w:t>
       </w:r>
     </w:p>
     <w:p>
@@ -597,7 +774,7 @@
         <w:tabs>
           <w:tab w:val="right" w:pos="10800"/>
         </w:tabs>
-        <w:spacing w:after="0" w:line="276" w:lineRule="auto"/>
+        <w:spacing w:after="0" w:line="240" w:lineRule="auto"/>
         <w:rPr>
           <w:rFonts w:ascii="Times New Roman" w:eastAsia="Times New Roman" w:hAnsi="Times New Roman" w:cs="Times New Roman"/>
           <w:i/>
@@ -607,13 +784,49 @@
         <w:rPr>
           <w:rFonts w:ascii="Times New Roman" w:eastAsia="Times New Roman" w:hAnsi="Times New Roman" w:cs="Times New Roman"/>
         </w:rPr>
-        <w:t xml:space="preserve">Leading a group of code team members to program the re-deigned quarterback robot. </w:t>
-      </w:r>
-      <w:r>
-        <w:rPr>
-          <w:rFonts w:ascii="Times New Roman" w:eastAsia="Times New Roman" w:hAnsi="Times New Roman" w:cs="Times New Roman"/>
-        </w:rPr>
-        <w:t xml:space="preserve">The new QB will run a python code base on a Raspberry Pi processor, utilizing SPI and I2C communication protocols. </w:t>
+        <w:t>Managed</w:t>
+      </w:r>
+      <w:r>
+        <w:rPr>
+          <w:rFonts w:ascii="Times New Roman" w:eastAsia="Times New Roman" w:hAnsi="Times New Roman" w:cs="Times New Roman"/>
+        </w:rPr>
+        <w:t xml:space="preserve"> a group of code team members to program the re-deigned quarterback robot. </w:t>
+      </w:r>
+      <w:r>
+        <w:rPr>
+          <w:rFonts w:ascii="Times New Roman" w:eastAsia="Times New Roman" w:hAnsi="Times New Roman" w:cs="Times New Roman"/>
+        </w:rPr>
+        <w:t xml:space="preserve">The new QB </w:t>
+      </w:r>
+      <w:r>
+        <w:rPr>
+          <w:rFonts w:ascii="Times New Roman" w:eastAsia="Times New Roman" w:hAnsi="Times New Roman" w:cs="Times New Roman"/>
+        </w:rPr>
+        <w:t>runs</w:t>
+      </w:r>
+      <w:r>
+        <w:rPr>
+          <w:rFonts w:ascii="Times New Roman" w:eastAsia="Times New Roman" w:hAnsi="Times New Roman" w:cs="Times New Roman"/>
+        </w:rPr>
+        <w:t xml:space="preserve"> a python code base on a Raspberry Pi </w:t>
+      </w:r>
+      <w:r>
+        <w:rPr>
+          <w:rFonts w:ascii="Times New Roman" w:eastAsia="Times New Roman" w:hAnsi="Times New Roman" w:cs="Times New Roman"/>
+        </w:rPr>
+        <w:t>processor and</w:t>
+      </w:r>
+      <w:r>
+        <w:rPr>
+          <w:rFonts w:ascii="Times New Roman" w:eastAsia="Times New Roman" w:hAnsi="Times New Roman" w:cs="Times New Roman"/>
+        </w:rPr>
+        <w:t xml:space="preserve"> utilizes</w:t>
+      </w:r>
+      <w:r>
+        <w:rPr>
+          <w:rFonts w:ascii="Times New Roman" w:eastAsia="Times New Roman" w:hAnsi="Times New Roman" w:cs="Times New Roman"/>
+        </w:rPr>
+        <w:t xml:space="preserve"> SPI and I2C communication protocols. </w:t>
       </w:r>
     </w:p>
     <w:p>
@@ -886,6 +1099,91 @@
     </w:p>
     <w:p>
       <w:pPr>
+        <w:pBdr>
+          <w:bottom w:val="single" w:sz="6" w:space="1" w:color="000000"/>
+        </w:pBdr>
+        <w:tabs>
+          <w:tab w:val="right" w:pos="10800"/>
+        </w:tabs>
+        <w:spacing w:after="0" w:line="276" w:lineRule="auto"/>
+        <w:rPr>
+          <w:rFonts w:ascii="Times New Roman" w:eastAsia="Times New Roman" w:hAnsi="Times New Roman" w:cs="Times New Roman"/>
+          <w:b/>
+        </w:rPr>
+      </w:pPr>
+      <w:r>
+        <w:rPr>
+          <w:rFonts w:ascii="Times New Roman" w:eastAsia="Times New Roman" w:hAnsi="Times New Roman" w:cs="Times New Roman"/>
+          <w:b/>
+        </w:rPr>
+        <w:t>VOLUNTEER WORK</w:t>
+      </w:r>
+    </w:p>
+    <w:p>
+      <w:pPr>
+        <w:tabs>
+          <w:tab w:val="right" w:pos="10800"/>
+        </w:tabs>
+        <w:spacing w:after="0" w:line="240" w:lineRule="auto"/>
+        <w:rPr>
+          <w:rFonts w:ascii="Times New Roman" w:eastAsia="Times New Roman" w:hAnsi="Times New Roman" w:cs="Times New Roman"/>
+        </w:rPr>
+      </w:pPr>
+      <w:r>
+        <w:rPr>
+          <w:rFonts w:ascii="Times New Roman" w:eastAsia="Times New Roman" w:hAnsi="Times New Roman" w:cs="Times New Roman"/>
+        </w:rPr>
+        <w:t>Pariveda Solutions Software Engineer</w:t>
+      </w:r>
+      <w:r>
+        <w:rPr>
+          <w:rFonts w:ascii="Times New Roman" w:eastAsia="Times New Roman" w:hAnsi="Times New Roman" w:cs="Times New Roman"/>
+        </w:rPr>
+        <w:tab/>
+      </w:r>
+      <w:r>
+        <w:rPr>
+          <w:rFonts w:ascii="Times New Roman" w:eastAsia="Times New Roman" w:hAnsi="Times New Roman" w:cs="Times New Roman"/>
+        </w:rPr>
+        <w:t>December 2020 – February 2021</w:t>
+      </w:r>
+    </w:p>
+    <w:p>
+      <w:pPr>
+        <w:pStyle w:val="ListParagraph"/>
+        <w:numPr>
+          <w:ilvl w:val="0"/>
+          <w:numId w:val="4"/>
+        </w:numPr>
+        <w:tabs>
+          <w:tab w:val="right" w:pos="10800"/>
+        </w:tabs>
+        <w:spacing w:after="0" w:line="240" w:lineRule="auto"/>
+        <w:rPr>
+          <w:rFonts w:ascii="Times New Roman" w:eastAsia="Times New Roman" w:hAnsi="Times New Roman" w:cs="Times New Roman"/>
+        </w:rPr>
+      </w:pPr>
+      <w:r>
+        <w:rPr>
+          <w:rFonts w:ascii="Times New Roman" w:eastAsia="Times New Roman" w:hAnsi="Times New Roman" w:cs="Times New Roman"/>
+        </w:rPr>
+        <w:t>Opportunity to work with the CEO of FromA2D</w:t>
+      </w:r>
+      <w:r>
+        <w:rPr>
+          <w:rFonts w:ascii="Times New Roman" w:eastAsia="Times New Roman" w:hAnsi="Times New Roman" w:cs="Times New Roman"/>
+        </w:rPr>
+        <w:t>, create a development plan online platform for addiction recovery curriculum</w:t>
+      </w:r>
+      <w:r>
+        <w:rPr>
+          <w:rFonts w:ascii="Times New Roman" w:eastAsia="Times New Roman" w:hAnsi="Times New Roman" w:cs="Times New Roman"/>
+        </w:rPr>
+        <w:t>, program management experience</w:t>
+      </w:r>
+    </w:p>
+    <w:p>
+      <w:pPr>
         <w:tabs>
           <w:tab w:val="right" w:pos="10800"/>
         </w:tabs>
@@ -954,34 +1252,31 @@
           <w:rFonts w:ascii="Times New Roman" w:eastAsia="Times New Roman" w:hAnsi="Times New Roman" w:cs="Times New Roman"/>
           <w:color w:val="000000"/>
         </w:rPr>
-        <w:t>, scholarship applications,</w:t>
+        <w:t>, scholarship applications, and enrollment</w:t>
       </w:r>
       <w:r>
         <w:rPr>
           <w:rFonts w:ascii="Times New Roman" w:eastAsia="Times New Roman" w:hAnsi="Times New Roman" w:cs="Times New Roman"/>
           <w:color w:val="000000"/>
         </w:rPr>
-        <w:t xml:space="preserve"> and enrollment</w:t>
+        <w:t xml:space="preserve"> process</w:t>
       </w:r>
       <w:r>
         <w:rPr>
           <w:rFonts w:ascii="Times New Roman" w:eastAsia="Times New Roman" w:hAnsi="Times New Roman" w:cs="Times New Roman"/>
           <w:color w:val="000000"/>
         </w:rPr>
-        <w:t xml:space="preserve"> process</w:t>
-      </w:r>
-      <w:r>
-        <w:rPr>
-          <w:rFonts w:ascii="Times New Roman" w:eastAsia="Times New Roman" w:hAnsi="Times New Roman" w:cs="Times New Roman"/>
-          <w:color w:val="000000"/>
-        </w:rPr>
         <w:t>es</w:t>
       </w:r>
     </w:p>
     <w:p>
       <w:pPr>
         <w:pBdr>
-          <w:bottom w:val="single" w:sz="6" w:space="1" w:color="000000"/>
+          <w:top w:val="nil"/>
+          <w:left w:val="nil"/>
+          <w:bottom w:val="nil"/>
+          <w:right w:val="nil"/>
+          <w:between w:val="nil"/>
         </w:pBdr>
         <w:tabs>
           <w:tab w:val="right" w:pos="10800"/>
@@ -989,224 +1284,37 @@
         <w:spacing w:after="0" w:line="240" w:lineRule="auto"/>
         <w:rPr>
           <w:rFonts w:ascii="Times New Roman" w:eastAsia="Times New Roman" w:hAnsi="Times New Roman" w:cs="Times New Roman"/>
-          <w:b/>
-        </w:rPr>
-      </w:pPr>
-      <w:r>
-        <w:rPr>
-          <w:rFonts w:ascii="Times New Roman" w:eastAsia="Times New Roman" w:hAnsi="Times New Roman" w:cs="Times New Roman"/>
-          <w:b/>
-        </w:rPr>
-        <w:t>PROJECTS</w:t>
-      </w:r>
-    </w:p>
-    <w:p>
-      <w:pPr>
-        <w:tabs>
-          <w:tab w:val="right" w:pos="10800"/>
-        </w:tabs>
-        <w:spacing w:after="0" w:line="240" w:lineRule="auto"/>
-        <w:rPr>
-          <w:rFonts w:ascii="Times New Roman" w:eastAsia="Times New Roman" w:hAnsi="Times New Roman" w:cs="Times New Roman"/>
-        </w:rPr>
-      </w:pPr>
-      <w:r>
-        <w:rPr>
-          <w:rFonts w:ascii="Times New Roman" w:eastAsia="Times New Roman" w:hAnsi="Times New Roman" w:cs="Times New Roman"/>
-        </w:rPr>
-        <w:t>Minorities in the Private Sector Website</w:t>
-      </w:r>
-      <w:r>
-        <w:rPr>
-          <w:rFonts w:ascii="Times New Roman" w:eastAsia="Times New Roman" w:hAnsi="Times New Roman" w:cs="Times New Roman"/>
-        </w:rPr>
-        <w:t>, Notre Dame, IN</w:t>
-      </w:r>
-      <w:r>
-        <w:rPr>
-          <w:rFonts w:ascii="Times New Roman" w:eastAsia="Times New Roman" w:hAnsi="Times New Roman" w:cs="Times New Roman"/>
+          <w:color w:val="000000"/>
+        </w:rPr>
+      </w:pPr>
+      <w:r>
+        <w:rPr>
+          <w:rFonts w:ascii="Times New Roman" w:eastAsia="Times New Roman" w:hAnsi="Times New Roman" w:cs="Times New Roman"/>
+          <w:color w:val="000000"/>
+        </w:rPr>
+        <w:t>Robotic Football Outreach</w:t>
+      </w:r>
+      <w:r>
+        <w:rPr>
+          <w:rFonts w:ascii="Times New Roman" w:eastAsia="Times New Roman" w:hAnsi="Times New Roman" w:cs="Times New Roman"/>
+          <w:color w:val="000000"/>
         </w:rPr>
         <w:tab/>
-        <w:t>November 2020 – December 2020</w:t>
-      </w:r>
-    </w:p>
-    <w:p>
-      <w:pPr>
-        <w:pStyle w:val="ListParagraph"/>
-        <w:numPr>
-          <w:ilvl w:val="0"/>
-          <w:numId w:val="4"/>
-        </w:numPr>
-        <w:tabs>
-          <w:tab w:val="right" w:pos="10800"/>
-        </w:tabs>
-        <w:spacing w:after="0" w:line="240" w:lineRule="auto"/>
-        <w:rPr>
-          <w:rFonts w:ascii="Times New Roman" w:eastAsia="Times New Roman" w:hAnsi="Times New Roman" w:cs="Times New Roman"/>
-        </w:rPr>
-      </w:pPr>
-      <w:r>
-        <w:rPr>
-          <w:rFonts w:ascii="Times New Roman" w:eastAsia="Times New Roman" w:hAnsi="Times New Roman" w:cs="Times New Roman"/>
-        </w:rPr>
-        <w:t xml:space="preserve">Collaborated with a fellow student to develop a </w:t>
-      </w:r>
-      <w:r>
-        <w:rPr>
-          <w:rFonts w:ascii="Times New Roman" w:eastAsia="Times New Roman" w:hAnsi="Times New Roman" w:cs="Times New Roman"/>
-        </w:rPr>
-        <w:t>C</w:t>
-      </w:r>
-      <w:r>
-        <w:rPr>
-          <w:rFonts w:ascii="Times New Roman" w:eastAsia="Times New Roman" w:hAnsi="Times New Roman" w:cs="Times New Roman"/>
-        </w:rPr>
-        <w:t>herry</w:t>
-      </w:r>
-      <w:r>
-        <w:rPr>
-          <w:rFonts w:ascii="Times New Roman" w:eastAsia="Times New Roman" w:hAnsi="Times New Roman" w:cs="Times New Roman"/>
-        </w:rPr>
-        <w:t>P</w:t>
-      </w:r>
-      <w:r>
-        <w:rPr>
-          <w:rFonts w:ascii="Times New Roman" w:eastAsia="Times New Roman" w:hAnsi="Times New Roman" w:cs="Times New Roman"/>
-        </w:rPr>
-        <w:t>y server, Python data library and API, and JavaScript and HTML website that allows users to easily view and interpret statistics regarding the employment rates of women and minorities in the private sector.</w:t>
-      </w:r>
-    </w:p>
-    <w:p>
-      <w:pPr>
-        <w:tabs>
-          <w:tab w:val="right" w:pos="10800"/>
-        </w:tabs>
-        <w:spacing w:after="0" w:line="240" w:lineRule="auto"/>
-        <w:rPr>
-          <w:rFonts w:ascii="Times New Roman" w:eastAsia="Times New Roman" w:hAnsi="Times New Roman" w:cs="Times New Roman"/>
-        </w:rPr>
-      </w:pPr>
-      <w:r>
-        <w:rPr>
-          <w:rFonts w:ascii="Times New Roman" w:eastAsia="Times New Roman" w:hAnsi="Times New Roman" w:cs="Times New Roman"/>
-        </w:rPr>
-        <w:t>HTTP Networking Project, Notre Dame, IN</w:t>
-      </w:r>
-      <w:r>
-        <w:rPr>
-          <w:rFonts w:ascii="Times New Roman" w:eastAsia="Times New Roman" w:hAnsi="Times New Roman" w:cs="Times New Roman"/>
-        </w:rPr>
-        <w:tab/>
-        <w:t>April 2020</w:t>
-      </w:r>
-    </w:p>
-    <w:p>
-      <w:pPr>
-        <w:pStyle w:val="ListParagraph"/>
-        <w:numPr>
-          <w:ilvl w:val="0"/>
-          <w:numId w:val="4"/>
-        </w:numPr>
-        <w:tabs>
-          <w:tab w:val="right" w:pos="10800"/>
-        </w:tabs>
-        <w:spacing w:after="0" w:line="240" w:lineRule="auto"/>
-        <w:rPr>
-          <w:rFonts w:ascii="Times New Roman" w:eastAsia="Times New Roman" w:hAnsi="Times New Roman" w:cs="Times New Roman"/>
-        </w:rPr>
-      </w:pPr>
-      <w:r>
-        <w:rPr>
-          <w:rFonts w:ascii="Times New Roman" w:eastAsia="Times New Roman" w:hAnsi="Times New Roman" w:cs="Times New Roman"/>
-        </w:rPr>
-        <w:t>Collaborated with a partner to create an HTTP web server in C</w:t>
-      </w:r>
-      <w:r>
-        <w:rPr>
-          <w:rFonts w:ascii="Times New Roman" w:eastAsia="Times New Roman" w:hAnsi="Times New Roman" w:cs="Times New Roman"/>
-        </w:rPr>
-        <w:t xml:space="preserve"> capable of handling </w:t>
-      </w:r>
-      <w:r>
-        <w:rPr>
-          <w:rFonts w:ascii="Times New Roman" w:eastAsia="Times New Roman" w:hAnsi="Times New Roman" w:cs="Times New Roman"/>
-        </w:rPr>
-        <w:t>directory listing, file</w:t>
-      </w:r>
-      <w:r>
-        <w:rPr>
-          <w:rFonts w:ascii="Times New Roman" w:eastAsia="Times New Roman" w:hAnsi="Times New Roman" w:cs="Times New Roman"/>
-        </w:rPr>
-        <w:t>,</w:t>
-      </w:r>
-      <w:r>
-        <w:rPr>
-          <w:rFonts w:ascii="Times New Roman" w:eastAsia="Times New Roman" w:hAnsi="Times New Roman" w:cs="Times New Roman"/>
-        </w:rPr>
-        <w:t xml:space="preserve"> and CGI requests</w:t>
-      </w:r>
-    </w:p>
-    <w:p>
-      <w:pPr>
-        <w:pStyle w:val="ListParagraph"/>
-        <w:numPr>
-          <w:ilvl w:val="0"/>
-          <w:numId w:val="4"/>
-        </w:numPr>
-        <w:tabs>
-          <w:tab w:val="right" w:pos="10800"/>
-        </w:tabs>
-        <w:spacing w:after="0" w:line="240" w:lineRule="auto"/>
-        <w:rPr>
-          <w:rFonts w:ascii="Times New Roman" w:eastAsia="Times New Roman" w:hAnsi="Times New Roman" w:cs="Times New Roman"/>
-        </w:rPr>
-      </w:pPr>
-      <w:r>
-        <w:rPr>
-          <w:rFonts w:ascii="Times New Roman" w:eastAsia="Times New Roman" w:hAnsi="Times New Roman" w:cs="Times New Roman"/>
-        </w:rPr>
-        <w:t xml:space="preserve">Designed a Python script to generate concurrent HTTP requests to analyze the network’s latency and throughput </w:t>
-      </w:r>
-    </w:p>
-    <w:p>
-      <w:pPr>
-        <w:tabs>
-          <w:tab w:val="right" w:pos="10800"/>
-        </w:tabs>
-        <w:spacing w:after="0" w:line="240" w:lineRule="auto"/>
-        <w:rPr>
-          <w:rFonts w:ascii="Times New Roman" w:eastAsia="Times New Roman" w:hAnsi="Times New Roman" w:cs="Times New Roman"/>
-        </w:rPr>
-      </w:pPr>
-      <w:r>
-        <w:rPr>
-          <w:rFonts w:ascii="Times New Roman" w:eastAsia="Times New Roman" w:hAnsi="Times New Roman" w:cs="Times New Roman"/>
-        </w:rPr>
-        <w:t>MATLAB Pathfinder Project,  Notre Dame, IN</w:t>
-      </w:r>
-      <w:r>
-        <w:rPr>
-          <w:rFonts w:ascii="Times New Roman" w:eastAsia="Times New Roman" w:hAnsi="Times New Roman" w:cs="Times New Roman"/>
-        </w:rPr>
-        <w:tab/>
-      </w:r>
-      <w:r>
-        <w:rPr>
-          <w:rFonts w:ascii="Times New Roman" w:eastAsia="Times New Roman" w:hAnsi="Times New Roman" w:cs="Times New Roman"/>
-        </w:rPr>
-        <w:t>February</w:t>
-      </w:r>
-      <w:r>
-        <w:rPr>
-          <w:rFonts w:ascii="Times New Roman" w:eastAsia="Times New Roman" w:hAnsi="Times New Roman" w:cs="Times New Roman"/>
-        </w:rPr>
-        <w:t xml:space="preserve"> 2019</w:t>
-      </w:r>
-      <w:r>
-        <w:rPr>
-          <w:rFonts w:ascii="Times New Roman" w:eastAsia="Times New Roman" w:hAnsi="Times New Roman" w:cs="Times New Roman"/>
-        </w:rPr>
-        <w:t xml:space="preserve"> – May 2019</w:t>
+        <w:t xml:space="preserve">May 2021 </w:t>
+      </w:r>
+      <w:r>
+        <w:rPr>
+          <w:rFonts w:ascii="Times New Roman" w:eastAsia="Times New Roman" w:hAnsi="Times New Roman" w:cs="Times New Roman"/>
+          <w:color w:val="000000"/>
+        </w:rPr>
+        <w:t>–</w:t>
+      </w:r>
+      <w:r>
+        <w:rPr>
+          <w:rFonts w:ascii="Times New Roman" w:eastAsia="Times New Roman" w:hAnsi="Times New Roman" w:cs="Times New Roman"/>
+          <w:color w:val="000000"/>
+        </w:rPr>
+        <w:t xml:space="preserve"> Present</w:t>
       </w:r>
     </w:p>
     <w:p>
@@ -1223,51 +1331,92 @@
           <w:right w:val="nil"/>
           <w:between w:val="nil"/>
         </w:pBdr>
-        <w:spacing w:after="0" w:line="240" w:lineRule="auto"/>
-        <w:rPr>
-          <w:rFonts w:ascii="Times New Roman" w:eastAsia="Times New Roman" w:hAnsi="Times New Roman" w:cs="Times New Roman"/>
-        </w:rPr>
-      </w:pPr>
-      <w:r>
-        <w:rPr>
-          <w:rFonts w:ascii="Times New Roman" w:eastAsia="Times New Roman" w:hAnsi="Times New Roman" w:cs="Times New Roman"/>
-        </w:rPr>
-        <w:t>Utilized MATLAB to create a program capable of receiving two input coordinates on a map of campus, using Dijkstra’s algorithm to find the shortest path along the sidewalks between them, and displaying an animated drawing of the path in a new window</w:t>
-      </w:r>
-    </w:p>
-    <w:p>
-      <w:pPr>
         <w:tabs>
           <w:tab w:val="right" w:pos="10800"/>
         </w:tabs>
         <w:spacing w:after="0" w:line="240" w:lineRule="auto"/>
         <w:rPr>
           <w:rFonts w:ascii="Times New Roman" w:eastAsia="Times New Roman" w:hAnsi="Times New Roman" w:cs="Times New Roman"/>
-        </w:rPr>
-      </w:pPr>
-      <w:r>
-        <w:rPr>
-          <w:rFonts w:ascii="Times New Roman" w:eastAsia="Times New Roman" w:hAnsi="Times New Roman" w:cs="Times New Roman"/>
-        </w:rPr>
-        <w:t>Blind Assist Ultrasonic Ranging Project,  Notre Dame, IN</w:t>
-      </w:r>
-      <w:r>
-        <w:rPr>
-          <w:rFonts w:ascii="Times New Roman" w:eastAsia="Times New Roman" w:hAnsi="Times New Roman" w:cs="Times New Roman"/>
+          <w:color w:val="000000"/>
+        </w:rPr>
+      </w:pPr>
+      <w:r>
+        <w:rPr>
+          <w:rFonts w:ascii="Times New Roman" w:eastAsia="Times New Roman" w:hAnsi="Times New Roman" w:cs="Times New Roman"/>
+          <w:color w:val="000000"/>
+        </w:rPr>
+        <w:t>Launching new community engagement projects to teach</w:t>
+      </w:r>
+      <w:r>
+        <w:rPr>
+          <w:rFonts w:ascii="Times New Roman" w:eastAsia="Times New Roman" w:hAnsi="Times New Roman" w:cs="Times New Roman"/>
+          <w:color w:val="000000"/>
+        </w:rPr>
+        <w:t xml:space="preserve"> traditionally under-represented groups in stem from the South Bend community</w:t>
+      </w:r>
+      <w:r>
+        <w:rPr>
+          <w:rFonts w:ascii="Times New Roman" w:eastAsia="Times New Roman" w:hAnsi="Times New Roman" w:cs="Times New Roman"/>
+          <w:color w:val="000000"/>
+        </w:rPr>
+        <w:t xml:space="preserve"> introductory levels of software engineering</w:t>
+      </w:r>
+    </w:p>
+    <w:p>
+      <w:pPr>
+        <w:pBdr>
+          <w:bottom w:val="single" w:sz="6" w:space="1" w:color="000000"/>
+        </w:pBdr>
+        <w:tabs>
+          <w:tab w:val="right" w:pos="10800"/>
+        </w:tabs>
+        <w:spacing w:after="0" w:line="276" w:lineRule="auto"/>
+        <w:rPr>
+          <w:rFonts w:ascii="Times New Roman" w:eastAsia="Times New Roman" w:hAnsi="Times New Roman" w:cs="Times New Roman"/>
+          <w:b/>
+        </w:rPr>
+      </w:pPr>
+      <w:r>
+        <w:rPr>
+          <w:rFonts w:ascii="Times New Roman" w:eastAsia="Times New Roman" w:hAnsi="Times New Roman" w:cs="Times New Roman"/>
+          <w:b/>
+        </w:rPr>
+        <w:t>PROJECTS</w:t>
+      </w:r>
+    </w:p>
+    <w:p>
+      <w:pPr>
+        <w:pBdr>
+          <w:top w:val="nil"/>
+          <w:left w:val="nil"/>
+          <w:bottom w:val="nil"/>
+          <w:right w:val="nil"/>
+          <w:between w:val="nil"/>
+        </w:pBdr>
+        <w:tabs>
+          <w:tab w:val="left" w:pos="890"/>
+          <w:tab w:val="right" w:pos="10800"/>
+        </w:tabs>
+        <w:spacing w:after="0" w:line="240" w:lineRule="auto"/>
+        <w:rPr>
+          <w:rFonts w:ascii="Times New Roman" w:eastAsia="Times New Roman" w:hAnsi="Times New Roman" w:cs="Times New Roman"/>
+          <w:color w:val="000000"/>
+        </w:rPr>
+      </w:pPr>
+      <w:r>
+        <w:rPr>
+          <w:rFonts w:ascii="Times New Roman" w:eastAsia="Times New Roman" w:hAnsi="Times New Roman" w:cs="Times New Roman"/>
+          <w:color w:val="000000"/>
+        </w:rPr>
+        <w:t>“Golden Dorm” Hybrid Mobile App, Notre Dame, IN</w:t>
+      </w:r>
+      <w:r>
+        <w:rPr>
+          <w:rFonts w:ascii="Times New Roman" w:eastAsia="Times New Roman" w:hAnsi="Times New Roman" w:cs="Times New Roman"/>
+          <w:color w:val="000000"/>
         </w:rPr>
         <w:tab/>
-      </w:r>
-      <w:r>
-        <w:rPr>
-          <w:rFonts w:ascii="Times New Roman" w:eastAsia="Times New Roman" w:hAnsi="Times New Roman" w:cs="Times New Roman"/>
-        </w:rPr>
-        <w:t>April</w:t>
-      </w:r>
-      <w:r>
-        <w:rPr>
-          <w:rFonts w:ascii="Times New Roman" w:eastAsia="Times New Roman" w:hAnsi="Times New Roman" w:cs="Times New Roman"/>
-        </w:rPr>
-        <w:t xml:space="preserve"> 2019</w:t>
+        <w:t>March 2021 – May 2021</w:t>
       </w:r>
     </w:p>
     <w:p>
@@ -1299,31 +1448,60 @@
           <w:rFonts w:ascii="Times New Roman" w:eastAsia="Times New Roman" w:hAnsi="Times New Roman" w:cs="Times New Roman"/>
           <w:color w:val="000000"/>
         </w:rPr>
-        <w:t>Designed, built, and programmed an embedded system run on an Arduino and capable of ultrasonically detecting obstructions in a path and alerting the user through audio or mechanical notifiers</w:t>
-      </w:r>
-    </w:p>
-    <w:p>
-      <w:pPr>
+        <w:t xml:space="preserve">Designed and developed a mobile application for </w:t>
+      </w:r>
+      <w:r>
+        <w:rPr>
+          <w:rFonts w:ascii="Times New Roman" w:eastAsia="Times New Roman" w:hAnsi="Times New Roman" w:cs="Times New Roman"/>
+          <w:color w:val="000000"/>
+        </w:rPr>
+        <w:t>Android and iOS devices using Flutter/Dart with a Firebase backend</w:t>
+      </w:r>
+    </w:p>
+    <w:p>
+      <w:pPr>
+        <w:pStyle w:val="ListParagraph"/>
+        <w:numPr>
+          <w:ilvl w:val="0"/>
+          <w:numId w:val="4"/>
+        </w:numPr>
         <w:pBdr>
-          <w:bottom w:val="single" w:sz="6" w:space="1" w:color="000000"/>
+          <w:top w:val="nil"/>
+          <w:left w:val="nil"/>
+          <w:bottom w:val="nil"/>
+          <w:right w:val="nil"/>
+          <w:between w:val="nil"/>
         </w:pBdr>
+        <w:tabs>
+          <w:tab w:val="left" w:pos="890"/>
+          <w:tab w:val="right" w:pos="10800"/>
+        </w:tabs>
         <w:spacing w:after="0" w:line="240" w:lineRule="auto"/>
         <w:rPr>
           <w:rFonts w:ascii="Times New Roman" w:eastAsia="Times New Roman" w:hAnsi="Times New Roman" w:cs="Times New Roman"/>
-        </w:rPr>
-      </w:pPr>
-      <w:r>
-        <w:rPr>
-          <w:rFonts w:ascii="Times New Roman" w:eastAsia="Times New Roman" w:hAnsi="Times New Roman" w:cs="Times New Roman"/>
-          <w:b/>
-        </w:rPr>
-        <w:t>ACTIVITIES</w:t>
-      </w:r>
-      <w:r>
-        <w:rPr>
-          <w:rFonts w:ascii="Times New Roman" w:eastAsia="Times New Roman" w:hAnsi="Times New Roman" w:cs="Times New Roman"/>
-        </w:rPr>
-        <w:tab/>
+          <w:color w:val="000000"/>
+        </w:rPr>
+      </w:pPr>
+      <w:r>
+        <w:rPr>
+          <w:rFonts w:ascii="Times New Roman" w:eastAsia="Times New Roman" w:hAnsi="Times New Roman" w:cs="Times New Roman"/>
+          <w:color w:val="000000"/>
+        </w:rPr>
+        <w:t xml:space="preserve">Residential life app incorporating </w:t>
+      </w:r>
+      <w:r>
+        <w:rPr>
+          <w:rFonts w:ascii="Times New Roman" w:eastAsia="Times New Roman" w:hAnsi="Times New Roman" w:cs="Times New Roman"/>
+          <w:color w:val="000000"/>
+        </w:rPr>
+        <w:t xml:space="preserve">user authentication, </w:t>
+      </w:r>
+      <w:r>
+        <w:rPr>
+          <w:rFonts w:ascii="Times New Roman" w:eastAsia="Times New Roman" w:hAnsi="Times New Roman" w:cs="Times New Roman"/>
+          <w:color w:val="000000"/>
+        </w:rPr>
+        <w:t xml:space="preserve">calendar, chat, forum, and amenity features </w:t>
       </w:r>
     </w:p>
     <w:p>
@@ -1340,47 +1518,30 @@
         <w:rPr>
           <w:rFonts w:ascii="Times New Roman" w:eastAsia="Times New Roman" w:hAnsi="Times New Roman" w:cs="Times New Roman"/>
         </w:rPr>
-        <w:t>Society of Women Engineers (SWE)</w:t>
+        <w:t>Minorities in the Private Sector Website</w:t>
+      </w:r>
+      <w:r>
+        <w:rPr>
+          <w:rFonts w:ascii="Times New Roman" w:eastAsia="Times New Roman" w:hAnsi="Times New Roman" w:cs="Times New Roman"/>
+        </w:rPr>
+        <w:t>, Notre Dame, IN</w:t>
       </w:r>
       <w:r>
         <w:rPr>
           <w:rFonts w:ascii="Times New Roman" w:eastAsia="Times New Roman" w:hAnsi="Times New Roman" w:cs="Times New Roman"/>
         </w:rPr>
         <w:tab/>
-      </w:r>
-      <w:r>
-        <w:rPr>
-          <w:rFonts w:ascii="Times New Roman" w:eastAsia="Times New Roman" w:hAnsi="Times New Roman" w:cs="Times New Roman"/>
-        </w:rPr>
-        <w:t>October</w:t>
-      </w:r>
-      <w:r>
-        <w:rPr>
-          <w:rFonts w:ascii="Times New Roman" w:eastAsia="Times New Roman" w:hAnsi="Times New Roman" w:cs="Times New Roman"/>
-        </w:rPr>
-        <w:t xml:space="preserve"> 2018 </w:t>
-      </w:r>
-      <w:r>
-        <w:rPr>
-          <w:rFonts w:ascii="Times New Roman" w:eastAsia="Times New Roman" w:hAnsi="Times New Roman" w:cs="Times New Roman"/>
-        </w:rPr>
-        <w:t>–</w:t>
-      </w:r>
-      <w:r>
-        <w:rPr>
-          <w:rFonts w:ascii="Times New Roman" w:eastAsia="Times New Roman" w:hAnsi="Times New Roman" w:cs="Times New Roman"/>
-        </w:rPr>
-        <w:t xml:space="preserve"> Present</w:t>
-      </w:r>
-    </w:p>
-    <w:p>
-      <w:pPr>
+        <w:t>November 2020 – December 2020</w:t>
+      </w:r>
+    </w:p>
+    <w:p>
+      <w:pPr>
+        <w:pStyle w:val="ListParagraph"/>
+        <w:numPr>
+          <w:ilvl w:val="0"/>
+          <w:numId w:val="4"/>
+        </w:numPr>
         <w:tabs>
-          <w:tab w:val="left" w:pos="720"/>
-          <w:tab w:val="left" w:pos="1440"/>
-          <w:tab w:val="left" w:pos="2160"/>
-          <w:tab w:val="left" w:pos="2880"/>
-          <w:tab w:val="left" w:pos="3600"/>
           <w:tab w:val="right" w:pos="10800"/>
         </w:tabs>
         <w:spacing w:after="0" w:line="240" w:lineRule="auto"/>
@@ -1392,38 +1553,36 @@
         <w:rPr>
           <w:rFonts w:ascii="Times New Roman" w:eastAsia="Times New Roman" w:hAnsi="Times New Roman" w:cs="Times New Roman"/>
         </w:rPr>
-        <w:t>Science and Engineering Scholars Mentor</w:t>
-      </w:r>
-      <w:r>
-        <w:rPr>
-          <w:rFonts w:ascii="Times New Roman" w:eastAsia="Times New Roman" w:hAnsi="Times New Roman" w:cs="Times New Roman"/>
-        </w:rPr>
-        <w:tab/>
-      </w:r>
-      <w:r>
-        <w:rPr>
-          <w:rFonts w:ascii="Times New Roman" w:eastAsia="Times New Roman" w:hAnsi="Times New Roman" w:cs="Times New Roman"/>
-        </w:rPr>
-        <w:t>August</w:t>
-      </w:r>
-      <w:r>
-        <w:rPr>
-          <w:rFonts w:ascii="Times New Roman" w:eastAsia="Times New Roman" w:hAnsi="Times New Roman" w:cs="Times New Roman"/>
-        </w:rPr>
-        <w:t xml:space="preserve"> 2019 – Present</w:t>
+        <w:t xml:space="preserve">Collaborated with a fellow student to develop a </w:t>
+      </w:r>
+      <w:r>
+        <w:rPr>
+          <w:rFonts w:ascii="Times New Roman" w:eastAsia="Times New Roman" w:hAnsi="Times New Roman" w:cs="Times New Roman"/>
+        </w:rPr>
+        <w:t>C</w:t>
+      </w:r>
+      <w:r>
+        <w:rPr>
+          <w:rFonts w:ascii="Times New Roman" w:eastAsia="Times New Roman" w:hAnsi="Times New Roman" w:cs="Times New Roman"/>
+        </w:rPr>
+        <w:t>herry</w:t>
+      </w:r>
+      <w:r>
+        <w:rPr>
+          <w:rFonts w:ascii="Times New Roman" w:eastAsia="Times New Roman" w:hAnsi="Times New Roman" w:cs="Times New Roman"/>
+        </w:rPr>
+        <w:t>P</w:t>
+      </w:r>
+      <w:r>
+        <w:rPr>
+          <w:rFonts w:ascii="Times New Roman" w:eastAsia="Times New Roman" w:hAnsi="Times New Roman" w:cs="Times New Roman"/>
+        </w:rPr>
+        <w:t>y server, Python data library and API, and JavaScript and HTML website that allows users to easily view and interpret statistics regarding the employment rates of women and minorities in the private sector.</w:t>
       </w:r>
     </w:p>
     <w:p>
       <w:pPr>
         <w:tabs>
-          <w:tab w:val="left" w:pos="720"/>
-          <w:tab w:val="left" w:pos="1440"/>
-          <w:tab w:val="left" w:pos="2160"/>
-          <w:tab w:val="left" w:pos="2880"/>
-          <w:tab w:val="left" w:pos="3600"/>
-          <w:tab w:val="left" w:pos="4320"/>
-          <w:tab w:val="left" w:pos="5040"/>
-          <w:tab w:val="left" w:pos="5760"/>
           <w:tab w:val="right" w:pos="10800"/>
         </w:tabs>
         <w:spacing w:after="0" w:line="240" w:lineRule="auto"/>
@@ -1435,58 +1594,95 @@
         <w:rPr>
           <w:rFonts w:ascii="Times New Roman" w:eastAsia="Times New Roman" w:hAnsi="Times New Roman" w:cs="Times New Roman"/>
         </w:rPr>
-        <w:t>Notre Dame Welcome Weekend Ambassador</w:t>
+        <w:t>HTTP Networking Project, Notre Dame, IN</w:t>
       </w:r>
       <w:r>
         <w:rPr>
           <w:rFonts w:ascii="Times New Roman" w:eastAsia="Times New Roman" w:hAnsi="Times New Roman" w:cs="Times New Roman"/>
         </w:rPr>
         <w:tab/>
-      </w:r>
-      <w:r>
-        <w:rPr>
-          <w:rFonts w:ascii="Times New Roman" w:eastAsia="Times New Roman" w:hAnsi="Times New Roman" w:cs="Times New Roman"/>
-        </w:rPr>
-        <w:tab/>
-      </w:r>
-      <w:r>
-        <w:rPr>
-          <w:rFonts w:ascii="Times New Roman" w:eastAsia="Times New Roman" w:hAnsi="Times New Roman" w:cs="Times New Roman"/>
-        </w:rPr>
-        <w:tab/>
-      </w:r>
-      <w:r>
-        <w:rPr>
-          <w:rFonts w:ascii="Times New Roman" w:eastAsia="Times New Roman" w:hAnsi="Times New Roman" w:cs="Times New Roman"/>
-        </w:rPr>
-        <w:tab/>
-      </w:r>
-      <w:r>
-        <w:rPr>
-          <w:rFonts w:ascii="Times New Roman" w:eastAsia="Times New Roman" w:hAnsi="Times New Roman" w:cs="Times New Roman"/>
-        </w:rPr>
-        <w:t>August</w:t>
-      </w:r>
-      <w:r>
-        <w:rPr>
-          <w:rFonts w:ascii="Times New Roman" w:eastAsia="Times New Roman" w:hAnsi="Times New Roman" w:cs="Times New Roman"/>
-        </w:rPr>
-        <w:t xml:space="preserve"> 2019</w:t>
+        <w:t>April 2020</w:t>
+      </w:r>
+    </w:p>
+    <w:p>
+      <w:pPr>
+        <w:pStyle w:val="ListParagraph"/>
+        <w:numPr>
+          <w:ilvl w:val="0"/>
+          <w:numId w:val="4"/>
+        </w:numPr>
+        <w:tabs>
+          <w:tab w:val="right" w:pos="10800"/>
+        </w:tabs>
+        <w:spacing w:after="0" w:line="240" w:lineRule="auto"/>
+        <w:rPr>
+          <w:rFonts w:ascii="Times New Roman" w:eastAsia="Times New Roman" w:hAnsi="Times New Roman" w:cs="Times New Roman"/>
+        </w:rPr>
+      </w:pPr>
+      <w:r>
+        <w:rPr>
+          <w:rFonts w:ascii="Times New Roman" w:eastAsia="Times New Roman" w:hAnsi="Times New Roman" w:cs="Times New Roman"/>
+        </w:rPr>
+        <w:t>Developed an</w:t>
+      </w:r>
+      <w:r>
+        <w:rPr>
+          <w:rFonts w:ascii="Times New Roman" w:eastAsia="Times New Roman" w:hAnsi="Times New Roman" w:cs="Times New Roman"/>
+        </w:rPr>
+        <w:t xml:space="preserve"> HTTP web server in </w:t>
+      </w:r>
+      <w:r>
+        <w:rPr>
+          <w:rFonts w:ascii="Times New Roman" w:eastAsia="Times New Roman" w:hAnsi="Times New Roman" w:cs="Times New Roman"/>
+        </w:rPr>
+        <w:t>C</w:t>
+      </w:r>
+      <w:r>
+        <w:rPr>
+          <w:rFonts w:ascii="Times New Roman" w:eastAsia="Times New Roman" w:hAnsi="Times New Roman" w:cs="Times New Roman"/>
+        </w:rPr>
+        <w:t xml:space="preserve"> </w:t>
+      </w:r>
+      <w:r>
+        <w:rPr>
+          <w:rFonts w:ascii="Times New Roman" w:eastAsia="Times New Roman" w:hAnsi="Times New Roman" w:cs="Times New Roman"/>
+        </w:rPr>
+        <w:t>as well as</w:t>
+      </w:r>
+      <w:r>
+        <w:rPr>
+          <w:rFonts w:ascii="Times New Roman" w:eastAsia="Times New Roman" w:hAnsi="Times New Roman" w:cs="Times New Roman"/>
+        </w:rPr>
+        <w:t xml:space="preserve"> a</w:t>
+      </w:r>
+      <w:r>
+        <w:rPr>
+          <w:rFonts w:ascii="Times New Roman" w:eastAsia="Times New Roman" w:hAnsi="Times New Roman" w:cs="Times New Roman"/>
+        </w:rPr>
+        <w:t xml:space="preserve"> Python script to generate concurrent HTTP requests to analyze </w:t>
+      </w:r>
+      <w:r>
+        <w:rPr>
+          <w:rFonts w:ascii="Times New Roman" w:eastAsia="Times New Roman" w:hAnsi="Times New Roman" w:cs="Times New Roman"/>
+        </w:rPr>
+        <w:t>the network’s latency and throughput</w:t>
       </w:r>
     </w:p>
     <w:sectPr>
-      <w:headerReference w:type="default" r:id="rId7"/>
+      <w:headerReference w:type="first" r:id="rId7"/>
       <w:pgSz w:w="12240" w:h="15840"/>
-      <w:pgMar w:top="720" w:right="720" w:bottom="720" w:left="720" w:header="720" w:footer="720" w:gutter="0"/>
+      <w:pgMar w:top="720" w:right="720" w:bottom="576" w:left="720" w:header="720" w:footer="720" w:gutter="0"/>
       <w:pgNumType w:start="1"/>
       <w:cols w:space="720"/>
+      <w:titlePg/>
+      <w:docGrid w:linePitch="299"/>
     </w:sectPr>
   </w:body>
 </w:document>
 </file>
 
 <file path=word/endnotes.xml><?xml version="1.0" encoding="utf-8"?>
-<w:endnotes xmlns:wpc="http://schemas.microsoft.com/office/word/2010/wordprocessingCanvas" xmlns:cx="http://schemas.microsoft.com/office/drawing/2014/chartex" xmlns:cx1="http://schemas.microsoft.com/office/drawing/2015/9/8/chartex" xmlns:cx2="http://schemas.microsoft.com/office/drawing/2015/10/21/chartex" xmlns:cx3="http://schemas.microsoft.com/office/drawing/2016/5/9/chartex" xmlns:cx4="http://schemas.microsoft.com/office/drawing/2016/5/10/chartex" xmlns:cx5="http://schemas.microsoft.com/office/drawing/2016/5/11/chartex" xmlns:cx6="http://schemas.microsoft.com/office/drawing/2016/5/12/chartex" xmlns:cx7="http://schemas.microsoft.com/office/drawing/2016/5/13/chartex" xmlns:cx8="http://schemas.microsoft.com/office/drawing/2016/5/14/chartex" xmlns:mc="http://schemas.openxmlformats.org/markup-compatibility/2006" xmlns:aink="http://schemas.microsoft.com/office/drawing/2016/ink" xmlns:am3d="http://schemas.microsoft.com/office/drawing/2017/model3d" xmlns:o="urn:schemas-microsoft-com:office:office" xmlns:r="http://schemas.openxmlformats.org/officeDocument/2006/relationships" xmlns:m="http://schemas.openxmlformats.org/officeDocument/2006/math" xmlns:v="urn:schemas-microsoft-com:vml" xmlns:wp14="http://schemas.microsoft.com/office/word/2010/wordprocessingDrawing" xmlns:wp="http://schemas.openxmlformats.org/drawingml/2006/wordprocessingDrawing" xmlns:w10="urn:schemas-microsoft-com:office:word" xmlns:w="http://schemas.openxmlformats.org/wordprocessingml/2006/main" xmlns:w14="http://schemas.microsoft.com/office/word/2010/wordml" xmlns:w15="http://schemas.microsoft.com/office/word/2012/wordml" xmlns:w16cex="http://schemas.microsoft.com/office/word/2018/wordml/cex" xmlns:w16cid="http://schemas.microsoft.com/office/word/2016/wordml/cid" xmlns:w16="http://schemas.microsoft.com/office/word/2018/wordml" xmlns:w16se="http://schemas.microsoft.com/office/word/2015/wordml/symex" xmlns:wpg="http://schemas.microsoft.com/office/word/2010/wordprocessingGroup" xmlns:wpi="http://schemas.microsoft.com/office/word/2010/wordprocessingInk" xmlns:wne="http://schemas.microsoft.com/office/word/2006/wordml" xmlns:wps="http://schemas.microsoft.com/office/word/2010/wordprocessingShape" mc:Ignorable="w14 w15 w16se w16cid w16 w16cex wp14">
+<w:endnotes xmlns:wpc="http://schemas.microsoft.com/office/word/2010/wordprocessingCanvas" xmlns:cx="http://schemas.microsoft.com/office/drawing/2014/chartex" xmlns:cx1="http://schemas.microsoft.com/office/drawing/2015/9/8/chartex" xmlns:cx2="http://schemas.microsoft.com/office/drawing/2015/10/21/chartex" xmlns:cx3="http://schemas.microsoft.com/office/drawing/2016/5/9/chartex" xmlns:cx4="http://schemas.microsoft.com/office/drawing/2016/5/10/chartex" xmlns:cx5="http://schemas.microsoft.com/office/drawing/2016/5/11/chartex" xmlns:cx6="http://schemas.microsoft.com/office/drawing/2016/5/12/chartex" xmlns:cx7="http://schemas.microsoft.com/office/drawing/2016/5/13/chartex" xmlns:cx8="http://schemas.microsoft.com/office/drawing/2016/5/14/chartex" xmlns:mc="http://schemas.openxmlformats.org/markup-compatibility/2006" xmlns:aink="http://schemas.microsoft.com/office/drawing/2016/ink" xmlns:am3d="http://schemas.microsoft.com/office/drawing/2017/model3d" xmlns:o="urn:schemas-microsoft-com:office:office" xmlns:r="http://schemas.openxmlformats.org/officeDocument/2006/relationships" xmlns:m="http://schemas.openxmlformats.org/officeDocument/2006/math" xmlns:v="urn:schemas-microsoft-com:vml" xmlns:wp14="http://schemas.microsoft.com/office/word/2010/wordprocessingDrawing" xmlns:wp="http://schemas.openxmlformats.org/drawingml/2006/wordprocessingDrawing" xmlns:w10="urn:schemas-microsoft-com:office:word" xmlns:w="http://schemas.openxmlformats.org/wordprocessingml/2006/main" xmlns:w14="http://schemas.microsoft.com/office/word/2010/wordml" xmlns:w15="http://schemas.microsoft.com/office/word/2012/wordml" xmlns:w16cex="http://schemas.microsoft.com/office/word/2018/wordml/cex" xmlns:w16cid="http://schemas.microsoft.com/office/word/2016/wordml/cid" xmlns:w16="http://schemas.microsoft.com/office/word/2018/wordml" xmlns:w16sdtdh="http://schemas.microsoft.com/office/word/2020/wordml/sdtdatahash" xmlns:w16se="http://schemas.microsoft.com/office/word/2015/wordml/symex" xmlns:wpg="http://schemas.microsoft.com/office/word/2010/wordprocessingGroup" xmlns:wpi="http://schemas.microsoft.com/office/word/2010/wordprocessingInk" xmlns:wne="http://schemas.microsoft.com/office/word/2006/wordml" xmlns:wps="http://schemas.microsoft.com/office/word/2010/wordprocessingShape" mc:Ignorable="w14 w15 w16se w16cid w16 w16cex w16sdtdh wp14">
   <w:endnote w:type="separator" w:id="-1">
     <w:p>
       <w:pPr>
@@ -1511,7 +1707,7 @@
 </file>
 
 <file path=word/footnotes.xml><?xml version="1.0" encoding="utf-8"?>
-<w:footnotes xmlns:wpc="http://schemas.microsoft.com/office/word/2010/wordprocessingCanvas" xmlns:cx="http://schemas.microsoft.com/office/drawing/2014/chartex" xmlns:cx1="http://schemas.microsoft.com/office/drawing/2015/9/8/chartex" xmlns:cx2="http://schemas.microsoft.com/office/drawing/2015/10/21/chartex" xmlns:cx3="http://schemas.microsoft.com/office/drawing/2016/5/9/chartex" xmlns:cx4="http://schemas.microsoft.com/office/drawing/2016/5/10/chartex" xmlns:cx5="http://schemas.microsoft.com/office/drawing/2016/5/11/chartex" xmlns:cx6="http://schemas.microsoft.com/office/drawing/2016/5/12/chartex" xmlns:cx7="http://schemas.microsoft.com/office/drawing/2016/5/13/chartex" xmlns:cx8="http://schemas.microsoft.com/office/drawing/2016/5/14/chartex" xmlns:mc="http://schemas.openxmlformats.org/markup-compatibility/2006" xmlns:aink="http://schemas.microsoft.com/office/drawing/2016/ink" xmlns:am3d="http://schemas.microsoft.com/office/drawing/2017/model3d" xmlns:o="urn:schemas-microsoft-com:office:office" xmlns:r="http://schemas.openxmlformats.org/officeDocument/2006/relationships" xmlns:m="http://schemas.openxmlformats.org/officeDocument/2006/math" xmlns:v="urn:schemas-microsoft-com:vml" xmlns:wp14="http://schemas.microsoft.com/office/word/2010/wordprocessingDrawing" xmlns:wp="http://schemas.openxmlformats.org/drawingml/2006/wordprocessingDrawing" xmlns:w10="urn:schemas-microsoft-com:office:word" xmlns:w="http://schemas.openxmlformats.org/wordprocessingml/2006/main" xmlns:w14="http://schemas.microsoft.com/office/word/2010/wordml" xmlns:w15="http://schemas.microsoft.com/office/word/2012/wordml" xmlns:w16cex="http://schemas.microsoft.com/office/word/2018/wordml/cex" xmlns:w16cid="http://schemas.microsoft.com/office/word/2016/wordml/cid" xmlns:w16="http://schemas.microsoft.com/office/word/2018/wordml" xmlns:w16se="http://schemas.microsoft.com/office/word/2015/wordml/symex" xmlns:wpg="http://schemas.microsoft.com/office/word/2010/wordprocessingGroup" xmlns:wpi="http://schemas.microsoft.com/office/word/2010/wordprocessingInk" xmlns:wne="http://schemas.microsoft.com/office/word/2006/wordml" xmlns:wps="http://schemas.microsoft.com/office/word/2010/wordprocessingShape" mc:Ignorable="w14 w15 w16se w16cid w16 w16cex wp14">
+<w:footnotes xmlns:wpc="http://schemas.microsoft.com/office/word/2010/wordprocessingCanvas" xmlns:cx="http://schemas.microsoft.com/office/drawing/2014/chartex" xmlns:cx1="http://schemas.microsoft.com/office/drawing/2015/9/8/chartex" xmlns:cx2="http://schemas.microsoft.com/office/drawing/2015/10/21/chartex" xmlns:cx3="http://schemas.microsoft.com/office/drawing/2016/5/9/chartex" xmlns:cx4="http://schemas.microsoft.com/office/drawing/2016/5/10/chartex" xmlns:cx5="http://schemas.microsoft.com/office/drawing/2016/5/11/chartex" xmlns:cx6="http://schemas.microsoft.com/office/drawing/2016/5/12/chartex" xmlns:cx7="http://schemas.microsoft.com/office/drawing/2016/5/13/chartex" xmlns:cx8="http://schemas.microsoft.com/office/drawing/2016/5/14/chartex" xmlns:mc="http://schemas.openxmlformats.org/markup-compatibility/2006" xmlns:aink="http://schemas.microsoft.com/office/drawing/2016/ink" xmlns:am3d="http://schemas.microsoft.com/office/drawing/2017/model3d" xmlns:o="urn:schemas-microsoft-com:office:office" xmlns:r="http://schemas.openxmlformats.org/officeDocument/2006/relationships" xmlns:m="http://schemas.openxmlformats.org/officeDocument/2006/math" xmlns:v="urn:schemas-microsoft-com:vml" xmlns:wp14="http://schemas.microsoft.com/office/word/2010/wordprocessingDrawing" xmlns:wp="http://schemas.openxmlformats.org/drawingml/2006/wordprocessingDrawing" xmlns:w10="urn:schemas-microsoft-com:office:word" xmlns:w="http://schemas.openxmlformats.org/wordprocessingml/2006/main" xmlns:w14="http://schemas.microsoft.com/office/word/2010/wordml" xmlns:w15="http://schemas.microsoft.com/office/word/2012/wordml" xmlns:w16cex="http://schemas.microsoft.com/office/word/2018/wordml/cex" xmlns:w16cid="http://schemas.microsoft.com/office/word/2016/wordml/cid" xmlns:w16="http://schemas.microsoft.com/office/word/2018/wordml" xmlns:w16sdtdh="http://schemas.microsoft.com/office/word/2020/wordml/sdtdatahash" xmlns:w16se="http://schemas.microsoft.com/office/word/2015/wordml/symex" xmlns:wpg="http://schemas.microsoft.com/office/word/2010/wordprocessingGroup" xmlns:wpi="http://schemas.microsoft.com/office/word/2010/wordprocessingInk" xmlns:wne="http://schemas.microsoft.com/office/word/2006/wordml" xmlns:wps="http://schemas.microsoft.com/office/word/2010/wordprocessingShape" mc:Ignorable="w14 w15 w16se w16cid w16 w16cex w16sdtdh wp14">
   <w:footnote w:type="separator" w:id="-1">
     <w:p>
       <w:pPr>
@@ -1536,7 +1732,7 @@
 </file>
 
 <file path=word/header1.xml><?xml version="1.0" encoding="utf-8"?>
-<w:hdr xmlns:wpc="http://schemas.microsoft.com/office/word/2010/wordprocessingCanvas" xmlns:cx="http://schemas.microsoft.com/office/drawing/2014/chartex" xmlns:cx1="http://schemas.microsoft.com/office/drawing/2015/9/8/chartex" xmlns:cx2="http://schemas.microsoft.com/office/drawing/2015/10/21/chartex" xmlns:cx3="http://schemas.microsoft.com/office/drawing/2016/5/9/chartex" xmlns:cx4="http://schemas.microsoft.com/office/drawing/2016/5/10/chartex" xmlns:cx5="http://schemas.microsoft.com/office/drawing/2016/5/11/chartex" xmlns:cx6="http://schemas.microsoft.com/office/drawing/2016/5/12/chartex" xmlns:cx7="http://schemas.microsoft.com/office/drawing/2016/5/13/chartex" xmlns:cx8="http://schemas.microsoft.com/office/drawing/2016/5/14/chartex" xmlns:mc="http://schemas.openxmlformats.org/markup-compatibility/2006" xmlns:aink="http://schemas.microsoft.com/office/drawing/2016/ink" xmlns:am3d="http://schemas.microsoft.com/office/drawing/2017/model3d" xmlns:o="urn:schemas-microsoft-com:office:office" xmlns:r="http://schemas.openxmlformats.org/officeDocument/2006/relationships" xmlns:m="http://schemas.openxmlformats.org/officeDocument/2006/math" xmlns:v="urn:schemas-microsoft-com:vml" xmlns:wp14="http://schemas.microsoft.com/office/word/2010/wordprocessingDrawing" xmlns:wp="http://schemas.openxmlformats.org/drawingml/2006/wordprocessingDrawing" xmlns:w10="urn:schemas-microsoft-com:office:word" xmlns:w="http://schemas.openxmlformats.org/wordprocessingml/2006/main" xmlns:w14="http://schemas.microsoft.com/office/word/2010/wordml" xmlns:w15="http://schemas.microsoft.com/office/word/2012/wordml" xmlns:w16cex="http://schemas.microsoft.com/office/word/2018/wordml/cex" xmlns:w16cid="http://schemas.microsoft.com/office/word/2016/wordml/cid" xmlns:w16="http://schemas.microsoft.com/office/word/2018/wordml" xmlns:w16se="http://schemas.microsoft.com/office/word/2015/wordml/symex" xmlns:wpg="http://schemas.microsoft.com/office/word/2010/wordprocessingGroup" xmlns:wpi="http://schemas.microsoft.com/office/word/2010/wordprocessingInk" xmlns:wne="http://schemas.microsoft.com/office/word/2006/wordml" xmlns:wps="http://schemas.microsoft.com/office/word/2010/wordprocessingShape" mc:Ignorable="w14 w15 w16se w16cid w16 w16cex wp14">
+<w:hdr xmlns:wpc="http://schemas.microsoft.com/office/word/2010/wordprocessingCanvas" xmlns:cx="http://schemas.microsoft.com/office/drawing/2014/chartex" xmlns:cx1="http://schemas.microsoft.com/office/drawing/2015/9/8/chartex" xmlns:cx2="http://schemas.microsoft.com/office/drawing/2015/10/21/chartex" xmlns:cx3="http://schemas.microsoft.com/office/drawing/2016/5/9/chartex" xmlns:cx4="http://schemas.microsoft.com/office/drawing/2016/5/10/chartex" xmlns:cx5="http://schemas.microsoft.com/office/drawing/2016/5/11/chartex" xmlns:cx6="http://schemas.microsoft.com/office/drawing/2016/5/12/chartex" xmlns:cx7="http://schemas.microsoft.com/office/drawing/2016/5/13/chartex" xmlns:cx8="http://schemas.microsoft.com/office/drawing/2016/5/14/chartex" xmlns:mc="http://schemas.openxmlformats.org/markup-compatibility/2006" xmlns:aink="http://schemas.microsoft.com/office/drawing/2016/ink" xmlns:am3d="http://schemas.microsoft.com/office/drawing/2017/model3d" xmlns:o="urn:schemas-microsoft-com:office:office" xmlns:r="http://schemas.openxmlformats.org/officeDocument/2006/relationships" xmlns:m="http://schemas.openxmlformats.org/officeDocument/2006/math" xmlns:v="urn:schemas-microsoft-com:vml" xmlns:wp14="http://schemas.microsoft.com/office/word/2010/wordprocessingDrawing" xmlns:wp="http://schemas.openxmlformats.org/drawingml/2006/wordprocessingDrawing" xmlns:w10="urn:schemas-microsoft-com:office:word" xmlns:w="http://schemas.openxmlformats.org/wordprocessingml/2006/main" xmlns:w14="http://schemas.microsoft.com/office/word/2010/wordml" xmlns:w15="http://schemas.microsoft.com/office/word/2012/wordml" xmlns:w16cex="http://schemas.microsoft.com/office/word/2018/wordml/cex" xmlns:w16cid="http://schemas.microsoft.com/office/word/2016/wordml/cid" xmlns:w16="http://schemas.microsoft.com/office/word/2018/wordml" xmlns:w16sdtdh="http://schemas.microsoft.com/office/word/2020/wordml/sdtdatahash" xmlns:w16se="http://schemas.microsoft.com/office/word/2015/wordml/symex" xmlns:wpg="http://schemas.microsoft.com/office/word/2010/wordprocessingGroup" xmlns:wpi="http://schemas.microsoft.com/office/word/2010/wordprocessingInk" xmlns:wne="http://schemas.microsoft.com/office/word/2006/wordml" xmlns:wps="http://schemas.microsoft.com/office/word/2010/wordprocessingShape" mc:Ignorable="w14 w15 w16se w16cid w16 w16cex w16sdtdh wp14">
   <w:p>
     <w:pPr>
       <w:pBdr>
@@ -1619,12 +1815,19 @@
         <w:color w:val="000000"/>
       </w:rPr>
     </w:pPr>
+    <w:r>
+      <w:rPr>
+        <w:rFonts w:ascii="Times New Roman" w:eastAsia="Times New Roman" w:hAnsi="Times New Roman" w:cs="Times New Roman"/>
+        <w:color w:val="000000"/>
+      </w:rPr>
+      <w:t>personal website: https://emgrow.github.io</w:t>
+    </w:r>
   </w:p>
 </w:hdr>
 </file>
 
 <file path=word/numbering.xml><?xml version="1.0" encoding="utf-8"?>
-<w:numbering xmlns:wpc="http://schemas.microsoft.com/office/word/2010/wordprocessingCanvas" xmlns:cx="http://schemas.microsoft.com/office/drawing/2014/chartex" xmlns:cx1="http://schemas.microsoft.com/office/drawing/2015/9/8/chartex" xmlns:cx2="http://schemas.microsoft.com/office/drawing/2015/10/21/chartex" xmlns:cx3="http://schemas.microsoft.com/office/drawing/2016/5/9/chartex" xmlns:cx4="http://schemas.microsoft.com/office/drawing/2016/5/10/chartex" xmlns:cx5="http://schemas.microsoft.com/office/drawing/2016/5/11/chartex" xmlns:cx6="http://schemas.microsoft.com/office/drawing/2016/5/12/chartex" xmlns:cx7="http://schemas.microsoft.com/office/drawing/2016/5/13/chartex" xmlns:cx8="http://schemas.microsoft.com/office/drawing/2016/5/14/chartex" xmlns:mc="http://schemas.openxmlformats.org/markup-compatibility/2006" xmlns:aink="http://schemas.microsoft.com/office/drawing/2016/ink" xmlns:am3d="http://schemas.microsoft.com/office/drawing/2017/model3d" xmlns:o="urn:schemas-microsoft-com:office:office" xmlns:r="http://schemas.openxmlformats.org/officeDocument/2006/relationships" xmlns:m="http://schemas.openxmlformats.org/officeDocument/2006/math" xmlns:v="urn:schemas-microsoft-com:vml" xmlns:wp14="http://schemas.microsoft.com/office/word/2010/wordprocessingDrawing" xmlns:wp="http://schemas.openxmlformats.org/drawingml/2006/wordprocessingDrawing" xmlns:w10="urn:schemas-microsoft-com:office:word" xmlns:w="http://schemas.openxmlformats.org/wordprocessingml/2006/main" xmlns:w14="http://schemas.microsoft.com/office/word/2010/wordml" xmlns:w15="http://schemas.microsoft.com/office/word/2012/wordml" xmlns:w16cex="http://schemas.microsoft.com/office/word/2018/wordml/cex" xmlns:w16cid="http://schemas.microsoft.com/office/word/2016/wordml/cid" xmlns:w16="http://schemas.microsoft.com/office/word/2018/wordml" xmlns:w16se="http://schemas.microsoft.com/office/word/2015/wordml/symex" xmlns:wpg="http://schemas.microsoft.com/office/word/2010/wordprocessingGroup" xmlns:wpi="http://schemas.microsoft.com/office/word/2010/wordprocessingInk" xmlns:wne="http://schemas.microsoft.com/office/word/2006/wordml" xmlns:wps="http://schemas.microsoft.com/office/word/2010/wordprocessingShape" mc:Ignorable="w14 w15 w16se w16cid w16 w16cex wp14">
+<w:numbering xmlns:wpc="http://schemas.microsoft.com/office/word/2010/wordprocessingCanvas" xmlns:cx="http://schemas.microsoft.com/office/drawing/2014/chartex" xmlns:cx1="http://schemas.microsoft.com/office/drawing/2015/9/8/chartex" xmlns:cx2="http://schemas.microsoft.com/office/drawing/2015/10/21/chartex" xmlns:cx3="http://schemas.microsoft.com/office/drawing/2016/5/9/chartex" xmlns:cx4="http://schemas.microsoft.com/office/drawing/2016/5/10/chartex" xmlns:cx5="http://schemas.microsoft.com/office/drawing/2016/5/11/chartex" xmlns:cx6="http://schemas.microsoft.com/office/drawing/2016/5/12/chartex" xmlns:cx7="http://schemas.microsoft.com/office/drawing/2016/5/13/chartex" xmlns:cx8="http://schemas.microsoft.com/office/drawing/2016/5/14/chartex" xmlns:mc="http://schemas.openxmlformats.org/markup-compatibility/2006" xmlns:aink="http://schemas.microsoft.com/office/drawing/2016/ink" xmlns:am3d="http://schemas.microsoft.com/office/drawing/2017/model3d" xmlns:o="urn:schemas-microsoft-com:office:office" xmlns:r="http://schemas.openxmlformats.org/officeDocument/2006/relationships" xmlns:m="http://schemas.openxmlformats.org/officeDocument/2006/math" xmlns:v="urn:schemas-microsoft-com:vml" xmlns:wp14="http://schemas.microsoft.com/office/word/2010/wordprocessingDrawing" xmlns:wp="http://schemas.openxmlformats.org/drawingml/2006/wordprocessingDrawing" xmlns:w10="urn:schemas-microsoft-com:office:word" xmlns:w="http://schemas.openxmlformats.org/wordprocessingml/2006/main" xmlns:w14="http://schemas.microsoft.com/office/word/2010/wordml" xmlns:w15="http://schemas.microsoft.com/office/word/2012/wordml" xmlns:w16cex="http://schemas.microsoft.com/office/word/2018/wordml/cex" xmlns:w16cid="http://schemas.microsoft.com/office/word/2016/wordml/cid" xmlns:w16="http://schemas.microsoft.com/office/word/2018/wordml" xmlns:w16sdtdh="http://schemas.microsoft.com/office/word/2020/wordml/sdtdatahash" xmlns:w16se="http://schemas.microsoft.com/office/word/2015/wordml/symex" xmlns:wpg="http://schemas.microsoft.com/office/word/2010/wordprocessingGroup" xmlns:wpi="http://schemas.microsoft.com/office/word/2010/wordprocessingInk" xmlns:wne="http://schemas.microsoft.com/office/word/2006/wordml" xmlns:wps="http://schemas.microsoft.com/office/word/2010/wordprocessingShape" mc:Ignorable="w14 w15 w16se w16cid w16 w16cex w16sdtdh wp14">
   <w:abstractNum w:abstractNumId="0" w15:restartNumberingAfterBreak="0">
     <w:nsid w:val="04486E77"/>
     <w:multiLevelType w:val="hybridMultilevel"/>
@@ -1963,6 +2166,118 @@
     </w:lvl>
   </w:abstractNum>
   <w:abstractNum w:abstractNumId="3" w15:restartNumberingAfterBreak="0">
+    <w:nsid w:val="2F9D5880"/>
+    <w:multiLevelType w:val="hybridMultilevel"/>
+    <w:tmpl w:val="F2987BC6"/>
+    <w:lvl w:ilvl="0" w:tplc="04090001">
+      <w:numFmt w:val="bullet"/>
+      <w:lvlText w:val=""/>
+      <w:lvlJc w:val="left"/>
+      <w:pPr>
+        <w:ind w:left="720" w:hanging="360"/>
+      </w:pPr>
+      <w:rPr>
+        <w:rFonts w:ascii="Symbol" w:eastAsia="Times New Roman" w:hAnsi="Symbol" w:cs="Times New Roman" w:hint="default"/>
+      </w:rPr>
+    </w:lvl>
+    <w:lvl w:ilvl="1" w:tplc="04090003" w:tentative="1">
+      <w:start w:val="1"/>
+      <w:numFmt w:val="bullet"/>
+      <w:lvlText w:val="o"/>
+      <w:lvlJc w:val="left"/>
+      <w:pPr>
+        <w:ind w:left="1440" w:hanging="360"/>
+      </w:pPr>
+      <w:rPr>
+        <w:rFonts w:ascii="Courier New" w:hAnsi="Courier New" w:cs="Courier New" w:hint="default"/>
+      </w:rPr>
+    </w:lvl>
+    <w:lvl w:ilvl="2" w:tplc="04090005" w:tentative="1">
+      <w:start w:val="1"/>
+      <w:numFmt w:val="bullet"/>
+      <w:lvlText w:val=""/>
+      <w:lvlJc w:val="left"/>
+      <w:pPr>
+        <w:ind w:left="2160" w:hanging="360"/>
+      </w:pPr>
+      <w:rPr>
+        <w:rFonts w:ascii="Wingdings" w:hAnsi="Wingdings" w:hint="default"/>
+      </w:rPr>
+    </w:lvl>
+    <w:lvl w:ilvl="3" w:tplc="04090001" w:tentative="1">
+      <w:start w:val="1"/>
+      <w:numFmt w:val="bullet"/>
+      <w:lvlText w:val=""/>
+      <w:lvlJc w:val="left"/>
+      <w:pPr>
+        <w:ind w:left="2880" w:hanging="360"/>
+      </w:pPr>
+      <w:rPr>
+        <w:rFonts w:ascii="Symbol" w:hAnsi="Symbol" w:hint="default"/>
+      </w:rPr>
+    </w:lvl>
+    <w:lvl w:ilvl="4" w:tplc="04090003" w:tentative="1">
+      <w:start w:val="1"/>
+      <w:numFmt w:val="bullet"/>
+      <w:lvlText w:val="o"/>
+      <w:lvlJc w:val="left"/>
+      <w:pPr>
+        <w:ind w:left="3600" w:hanging="360"/>
+      </w:pPr>
+      <w:rPr>
+        <w:rFonts w:ascii="Courier New" w:hAnsi="Courier New" w:cs="Courier New" w:hint="default"/>
+      </w:rPr>
+    </w:lvl>
+    <w:lvl w:ilvl="5" w:tplc="04090005" w:tentative="1">
+      <w:start w:val="1"/>
+      <w:numFmt w:val="bullet"/>
+      <w:lvlText w:val=""/>
+      <w:lvlJc w:val="left"/>
+      <w:pPr>
+        <w:ind w:left="4320" w:hanging="360"/>
+      </w:pPr>
+      <w:rPr>
+        <w:rFonts w:ascii="Wingdings" w:hAnsi="Wingdings" w:hint="default"/>
+      </w:rPr>
+    </w:lvl>
+    <w:lvl w:ilvl="6" w:tplc="04090001" w:tentative="1">
+      <w:start w:val="1"/>
+      <w:numFmt w:val="bullet"/>
+      <w:lvlText w:val=""/>
+      <w:lvlJc w:val="left"/>
+      <w:pPr>
+        <w:ind w:left="5040" w:hanging="360"/>
+      </w:pPr>
+      <w:rPr>
+        <w:rFonts w:ascii="Symbol" w:hAnsi="Symbol" w:hint="default"/>
+      </w:rPr>
+    </w:lvl>
+    <w:lvl w:ilvl="7" w:tplc="04090003" w:tentative="1">
+      <w:start w:val="1"/>
+      <w:numFmt w:val="bullet"/>
+      <w:lvlText w:val="o"/>
+      <w:lvlJc w:val="left"/>
+      <w:pPr>
+        <w:ind w:left="5760" w:hanging="360"/>
+      </w:pPr>
+      <w:rPr>
+        <w:rFonts w:ascii="Courier New" w:hAnsi="Courier New" w:cs="Courier New" w:hint="default"/>
+      </w:rPr>
+    </w:lvl>
+    <w:lvl w:ilvl="8" w:tplc="04090005" w:tentative="1">
+      <w:start w:val="1"/>
+      <w:numFmt w:val="bullet"/>
+      <w:lvlText w:val=""/>
+      <w:lvlJc w:val="left"/>
+      <w:pPr>
+        <w:ind w:left="6480" w:hanging="360"/>
+      </w:pPr>
+      <w:rPr>
+        <w:rFonts w:ascii="Wingdings" w:hAnsi="Wingdings" w:hint="default"/>
+      </w:rPr>
+    </w:lvl>
+  </w:abstractNum>
+  <w:abstractNum w:abstractNumId="4" w15:restartNumberingAfterBreak="0">
     <w:nsid w:val="54A63121"/>
     <w:multiLevelType w:val="multilevel"/>
     <w:tmpl w:val="1DBC19B6"/>
@@ -2075,7 +2390,7 @@
       </w:rPr>
     </w:lvl>
   </w:abstractNum>
-  <w:abstractNum w:abstractNumId="4" w15:restartNumberingAfterBreak="0">
+  <w:abstractNum w:abstractNumId="5" w15:restartNumberingAfterBreak="0">
     <w:nsid w:val="5DAB37A4"/>
     <w:multiLevelType w:val="hybridMultilevel"/>
     <w:tmpl w:val="F4782A62"/>
@@ -2187,7 +2502,119 @@
       </w:rPr>
     </w:lvl>
   </w:abstractNum>
-  <w:abstractNum w:abstractNumId="5" w15:restartNumberingAfterBreak="0">
+  <w:abstractNum w:abstractNumId="6" w15:restartNumberingAfterBreak="0">
+    <w:nsid w:val="63480342"/>
+    <w:multiLevelType w:val="hybridMultilevel"/>
+    <w:tmpl w:val="275C3D54"/>
+    <w:lvl w:ilvl="0" w:tplc="04090001">
+      <w:numFmt w:val="bullet"/>
+      <w:lvlText w:val=""/>
+      <w:lvlJc w:val="left"/>
+      <w:pPr>
+        <w:ind w:left="720" w:hanging="360"/>
+      </w:pPr>
+      <w:rPr>
+        <w:rFonts w:ascii="Symbol" w:eastAsia="Times New Roman" w:hAnsi="Symbol" w:cs="Times New Roman" w:hint="default"/>
+      </w:rPr>
+    </w:lvl>
+    <w:lvl w:ilvl="1" w:tplc="04090003" w:tentative="1">
+      <w:start w:val="1"/>
+      <w:numFmt w:val="bullet"/>
+      <w:lvlText w:val="o"/>
+      <w:lvlJc w:val="left"/>
+      <w:pPr>
+        <w:ind w:left="1440" w:hanging="360"/>
+      </w:pPr>
+      <w:rPr>
+        <w:rFonts w:ascii="Courier New" w:hAnsi="Courier New" w:cs="Courier New" w:hint="default"/>
+      </w:rPr>
+    </w:lvl>
+    <w:lvl w:ilvl="2" w:tplc="04090005" w:tentative="1">
+      <w:start w:val="1"/>
+      <w:numFmt w:val="bullet"/>
+      <w:lvlText w:val=""/>
+      <w:lvlJc w:val="left"/>
+      <w:pPr>
+        <w:ind w:left="2160" w:hanging="360"/>
+      </w:pPr>
+      <w:rPr>
+        <w:rFonts w:ascii="Wingdings" w:hAnsi="Wingdings" w:hint="default"/>
+      </w:rPr>
+    </w:lvl>
+    <w:lvl w:ilvl="3" w:tplc="04090001" w:tentative="1">
+      <w:start w:val="1"/>
+      <w:numFmt w:val="bullet"/>
+      <w:lvlText w:val=""/>
+      <w:lvlJc w:val="left"/>
+      <w:pPr>
+        <w:ind w:left="2880" w:hanging="360"/>
+      </w:pPr>
+      <w:rPr>
+        <w:rFonts w:ascii="Symbol" w:hAnsi="Symbol" w:hint="default"/>
+      </w:rPr>
+    </w:lvl>
+    <w:lvl w:ilvl="4" w:tplc="04090003" w:tentative="1">
+      <w:start w:val="1"/>
+      <w:numFmt w:val="bullet"/>
+      <w:lvlText w:val="o"/>
+      <w:lvlJc w:val="left"/>
+      <w:pPr>
+        <w:ind w:left="3600" w:hanging="360"/>
+      </w:pPr>
+      <w:rPr>
+        <w:rFonts w:ascii="Courier New" w:hAnsi="Courier New" w:cs="Courier New" w:hint="default"/>
+      </w:rPr>
+    </w:lvl>
+    <w:lvl w:ilvl="5" w:tplc="04090005" w:tentative="1">
+      <w:start w:val="1"/>
+      <w:numFmt w:val="bullet"/>
+      <w:lvlText w:val=""/>
+      <w:lvlJc w:val="left"/>
+      <w:pPr>
+        <w:ind w:left="4320" w:hanging="360"/>
+      </w:pPr>
+      <w:rPr>
+        <w:rFonts w:ascii="Wingdings" w:hAnsi="Wingdings" w:hint="default"/>
+      </w:rPr>
+    </w:lvl>
+    <w:lvl w:ilvl="6" w:tplc="04090001" w:tentative="1">
+      <w:start w:val="1"/>
+      <w:numFmt w:val="bullet"/>
+      <w:lvlText w:val=""/>
+      <w:lvlJc w:val="left"/>
+      <w:pPr>
+        <w:ind w:left="5040" w:hanging="360"/>
+      </w:pPr>
+      <w:rPr>
+        <w:rFonts w:ascii="Symbol" w:hAnsi="Symbol" w:hint="default"/>
+      </w:rPr>
+    </w:lvl>
+    <w:lvl w:ilvl="7" w:tplc="04090003" w:tentative="1">
+      <w:start w:val="1"/>
+      <w:numFmt w:val="bullet"/>
+      <w:lvlText w:val="o"/>
+      <w:lvlJc w:val="left"/>
+      <w:pPr>
+        <w:ind w:left="5760" w:hanging="360"/>
+      </w:pPr>
+      <w:rPr>
+        <w:rFonts w:ascii="Courier New" w:hAnsi="Courier New" w:cs="Courier New" w:hint="default"/>
+      </w:rPr>
+    </w:lvl>
+    <w:lvl w:ilvl="8" w:tplc="04090005" w:tentative="1">
+      <w:start w:val="1"/>
+      <w:numFmt w:val="bullet"/>
+      <w:lvlText w:val=""/>
+      <w:lvlJc w:val="left"/>
+      <w:pPr>
+        <w:ind w:left="6480" w:hanging="360"/>
+      </w:pPr>
+      <w:rPr>
+        <w:rFonts w:ascii="Wingdings" w:hAnsi="Wingdings" w:hint="default"/>
+      </w:rPr>
+    </w:lvl>
+  </w:abstractNum>
+  <w:abstractNum w:abstractNumId="7" w15:restartNumberingAfterBreak="0">
     <w:nsid w:val="64573061"/>
     <w:multiLevelType w:val="hybridMultilevel"/>
     <w:tmpl w:val="EF58BDA0"/>
@@ -2299,7 +2726,7 @@
       </w:rPr>
     </w:lvl>
   </w:abstractNum>
-  <w:abstractNum w:abstractNumId="6" w15:restartNumberingAfterBreak="0">
+  <w:abstractNum w:abstractNumId="8" w15:restartNumberingAfterBreak="0">
     <w:nsid w:val="68A67231"/>
     <w:multiLevelType w:val="multilevel"/>
     <w:tmpl w:val="1AE87EF8"/>
@@ -2416,28 +2843,34 @@
     <w:abstractNumId w:val="2"/>
   </w:num>
   <w:num w:numId="2">
-    <w:abstractNumId w:val="3"/>
+    <w:abstractNumId w:val="4"/>
   </w:num>
   <w:num w:numId="3">
-    <w:abstractNumId w:val="6"/>
+    <w:abstractNumId w:val="8"/>
   </w:num>
   <w:num w:numId="4">
     <w:abstractNumId w:val="1"/>
   </w:num>
   <w:num w:numId="5">
-    <w:abstractNumId w:val="4"/>
+    <w:abstractNumId w:val="5"/>
   </w:num>
   <w:num w:numId="6">
-    <w:abstractNumId w:val="5"/>
+    <w:abstractNumId w:val="7"/>
   </w:num>
   <w:num w:numId="7">
     <w:abstractNumId w:val="0"/>
+  </w:num>
+  <w:num w:numId="8">
+    <w:abstractNumId w:val="6"/>
+  </w:num>
+  <w:num w:numId="9">
+    <w:abstractNumId w:val="3"/>
   </w:num>
 </w:numbering>
 </file>
 
 <file path=word/styles.xml><?xml version="1.0" encoding="utf-8"?>
-<w:styles xmlns:mc="http://schemas.openxmlformats.org/markup-compatibility/2006" xmlns:r="http://schemas.openxmlformats.org/officeDocument/2006/relationships" xmlns:w="http://schemas.openxmlformats.org/wordprocessingml/2006/main" xmlns:w14="http://schemas.microsoft.com/office/word/2010/wordml" xmlns:w15="http://schemas.microsoft.com/office/word/2012/wordml" xmlns:w16cex="http://schemas.microsoft.com/office/word/2018/wordml/cex" xmlns:w16cid="http://schemas.microsoft.com/office/word/2016/wordml/cid" xmlns:w16="http://schemas.microsoft.com/office/word/2018/wordml" xmlns:w16se="http://schemas.microsoft.com/office/word/2015/wordml/symex" mc:Ignorable="w14 w15 w16se w16cid w16 w16cex">
+<w:styles xmlns:mc="http://schemas.openxmlformats.org/markup-compatibility/2006" xmlns:r="http://schemas.openxmlformats.org/officeDocument/2006/relationships" xmlns:w="http://schemas.openxmlformats.org/wordprocessingml/2006/main" xmlns:w14="http://schemas.microsoft.com/office/word/2010/wordml" xmlns:w15="http://schemas.microsoft.com/office/word/2012/wordml" xmlns:w16cex="http://schemas.microsoft.com/office/word/2018/wordml/cex" xmlns:w16cid="http://schemas.microsoft.com/office/word/2016/wordml/cid" xmlns:w16="http://schemas.microsoft.com/office/word/2018/wordml" xmlns:w16sdtdh="http://schemas.microsoft.com/office/word/2020/wordml/sdtdatahash" xmlns:w16se="http://schemas.microsoft.com/office/word/2015/wordml/symex" mc:Ignorable="w14 w15 w16se w16cid w16 w16cex w16sdtdh">
   <w:docDefaults>
     <w:rPrDefault>
       <w:rPr>

</xml_diff>